<commit_message>
Adicionados traços de marcação de fim de tarefa
</commit_message>
<xml_diff>
--- a/Modelos de Tarefas/cliente-preencher_formulario.docx
+++ b/Modelos de Tarefas/cliente-preencher_formulario.docx
@@ -39,7 +39,7 @@
         </w:rPr>
         <w:drawing>
           <wp:inline distT="0" distB="0" distL="0" distR="0">
-            <wp:extent cx="5396230" cy="1250315"/>
+            <wp:extent cx="5396230" cy="1615440"/>
             <wp:effectExtent l="0" t="0" r="13970" b="0"/>
             <wp:docPr id="1" name="Diagrama 1"/>
             <wp:cNvGraphicFramePr/>
@@ -1319,15 +1319,22 @@
       </dgm:t>
     </dgm:pt>
     <dgm:pt modelId="{56739B5A-5296-4C4C-826B-A3E1F0689EFA}">
-      <dgm:prSet phldrT="[Texto]"/>
+      <dgm:prSet phldrT="[Texto]" custT="1"/>
       <dgm:spPr/>
       <dgm:t>
         <a:bodyPr/>
         <a:lstStyle/>
         <a:p>
           <a:r>
-            <a:rPr lang="pt-PT"/>
-            <a:t>1. Selecionar preencher formulário </a:t>
+            <a:rPr lang="pt-PT" sz="500"/>
+            <a:t>1. Selecionar preencher formulário</a:t>
+          </a:r>
+          <a:br>
+            <a:rPr lang="pt-PT" sz="500"/>
+          </a:br>
+          <a:r>
+            <a:rPr lang="pt-PT" sz="500"/>
+            <a:t>___________</a:t>
           </a:r>
         </a:p>
       </dgm:t>
@@ -1471,7 +1478,14 @@
         <a:p>
           <a:r>
             <a:rPr lang="pt-PT"/>
-            <a:t>5. Selecionar os Dias da Semana disponíveis</a:t>
+            <a:t>5. Selecionar dias semana disponíveis</a:t>
+          </a:r>
+          <a:br>
+            <a:rPr lang="pt-PT"/>
+          </a:br>
+          <a:r>
+            <a:rPr lang="pt-PT"/>
+            <a:t>__________</a:t>
           </a:r>
         </a:p>
       </dgm:t>
@@ -1545,6 +1559,13 @@
             <a:rPr lang="pt-PT"/>
             <a:t>7. Selecionar Enviar Dados Biométricos Opcionais</a:t>
           </a:r>
+          <a:br>
+            <a:rPr lang="pt-PT"/>
+          </a:br>
+          <a:r>
+            <a:rPr lang="pt-PT"/>
+            <a:t>___________</a:t>
+          </a:r>
         </a:p>
       </dgm:t>
     </dgm:pt>
@@ -1560,6 +1581,350 @@
       </dgm:t>
     </dgm:pt>
     <dgm:pt modelId="{16D28D45-D001-1348-9BE1-52C8053EC355}" type="sibTrans" cxnId="{92B3D2AC-263F-3840-9309-F318482F171E}">
+      <dgm:prSet/>
+      <dgm:spPr/>
+      <dgm:t>
+        <a:bodyPr/>
+        <a:lstStyle/>
+        <a:p>
+          <a:endParaRPr lang="pt-PT"/>
+        </a:p>
+      </dgm:t>
+    </dgm:pt>
+    <dgm:pt modelId="{C6C91751-3418-CA41-9A25-1C111A8B0A36}">
+      <dgm:prSet/>
+      <dgm:spPr/>
+      <dgm:t>
+        <a:bodyPr/>
+        <a:lstStyle/>
+        <a:p>
+          <a:r>
+            <a:rPr lang="pt-PT"/>
+            <a:t>2.1. Selecionar Dropdown</a:t>
+          </a:r>
+          <a:br>
+            <a:rPr lang="pt-PT"/>
+          </a:br>
+          <a:r>
+            <a:rPr lang="pt-PT"/>
+            <a:t>___________</a:t>
+          </a:r>
+        </a:p>
+      </dgm:t>
+    </dgm:pt>
+    <dgm:pt modelId="{685AE6EA-C55A-C64E-81D1-F4061E56E336}" type="parTrans" cxnId="{26446DF8-09CD-3C48-BAB6-ED875C8A1BCE}">
+      <dgm:prSet/>
+      <dgm:spPr/>
+      <dgm:t>
+        <a:bodyPr/>
+        <a:lstStyle/>
+        <a:p>
+          <a:endParaRPr lang="pt-PT"/>
+        </a:p>
+      </dgm:t>
+    </dgm:pt>
+    <dgm:pt modelId="{9F5280B6-E5C7-7E4E-9D32-658C28B2E172}" type="sibTrans" cxnId="{26446DF8-09CD-3C48-BAB6-ED875C8A1BCE}">
+      <dgm:prSet/>
+      <dgm:spPr/>
+      <dgm:t>
+        <a:bodyPr/>
+        <a:lstStyle/>
+        <a:p>
+          <a:endParaRPr lang="pt-PT"/>
+        </a:p>
+      </dgm:t>
+    </dgm:pt>
+    <dgm:pt modelId="{B6FD977B-078F-BF41-A745-BC79A159F797}">
+      <dgm:prSet/>
+      <dgm:spPr/>
+      <dgm:t>
+        <a:bodyPr/>
+        <a:lstStyle/>
+        <a:p>
+          <a:r>
+            <a:rPr lang="pt-PT"/>
+            <a:t>2.2. Escolhe Nº pretendido</a:t>
+          </a:r>
+          <a:br>
+            <a:rPr lang="pt-PT"/>
+          </a:br>
+          <a:r>
+            <a:rPr lang="pt-PT"/>
+            <a:t>___________</a:t>
+          </a:r>
+        </a:p>
+      </dgm:t>
+    </dgm:pt>
+    <dgm:pt modelId="{D4845112-6348-7F4C-ADF8-D9B49599745F}" type="parTrans" cxnId="{4BE8C9CC-89A9-E145-9DCE-B0878FE7EFD2}">
+      <dgm:prSet/>
+      <dgm:spPr/>
+      <dgm:t>
+        <a:bodyPr/>
+        <a:lstStyle/>
+        <a:p>
+          <a:endParaRPr lang="pt-PT"/>
+        </a:p>
+      </dgm:t>
+    </dgm:pt>
+    <dgm:pt modelId="{7578C2A8-4F03-CA41-82AC-5FE6DCD1D815}" type="sibTrans" cxnId="{4BE8C9CC-89A9-E145-9DCE-B0878FE7EFD2}">
+      <dgm:prSet/>
+      <dgm:spPr/>
+      <dgm:t>
+        <a:bodyPr/>
+        <a:lstStyle/>
+        <a:p>
+          <a:endParaRPr lang="pt-PT"/>
+        </a:p>
+      </dgm:t>
+    </dgm:pt>
+    <dgm:pt modelId="{06D10A9C-070C-6342-A916-E336E1C647FC}">
+      <dgm:prSet/>
+      <dgm:spPr/>
+      <dgm:t>
+        <a:bodyPr/>
+        <a:lstStyle/>
+        <a:p>
+          <a:r>
+            <a:rPr lang="pt-PT"/>
+            <a:t>3.1. Selecionar Dropdown</a:t>
+          </a:r>
+          <a:br>
+            <a:rPr lang="pt-PT"/>
+          </a:br>
+          <a:r>
+            <a:rPr lang="pt-PT"/>
+            <a:t>___________</a:t>
+          </a:r>
+        </a:p>
+      </dgm:t>
+    </dgm:pt>
+    <dgm:pt modelId="{851AC2EB-CA40-BE4C-8B32-83A69C8B4910}" type="parTrans" cxnId="{505D29D6-4932-7440-9A4C-A571504B7D42}">
+      <dgm:prSet/>
+      <dgm:spPr/>
+      <dgm:t>
+        <a:bodyPr/>
+        <a:lstStyle/>
+        <a:p>
+          <a:endParaRPr lang="pt-PT"/>
+        </a:p>
+      </dgm:t>
+    </dgm:pt>
+    <dgm:pt modelId="{292FD5C4-903F-2948-958A-8BC67C50FDE5}" type="sibTrans" cxnId="{505D29D6-4932-7440-9A4C-A571504B7D42}">
+      <dgm:prSet/>
+      <dgm:spPr/>
+      <dgm:t>
+        <a:bodyPr/>
+        <a:lstStyle/>
+        <a:p>
+          <a:endParaRPr lang="pt-PT"/>
+        </a:p>
+      </dgm:t>
+    </dgm:pt>
+    <dgm:pt modelId="{BFD6E591-AFEB-7246-B210-8E5107865857}">
+      <dgm:prSet/>
+      <dgm:spPr/>
+      <dgm:t>
+        <a:bodyPr/>
+        <a:lstStyle/>
+        <a:p>
+          <a:r>
+            <a:rPr lang="pt-PT"/>
+            <a:t>3.2. Escolhe Objetivo pretendido</a:t>
+          </a:r>
+          <a:br>
+            <a:rPr lang="pt-PT"/>
+          </a:br>
+          <a:r>
+            <a:rPr lang="pt-PT"/>
+            <a:t>___________</a:t>
+          </a:r>
+        </a:p>
+      </dgm:t>
+    </dgm:pt>
+    <dgm:pt modelId="{69CE8A77-DF43-C841-9975-780A77165776}" type="parTrans" cxnId="{724FD459-DAE2-1945-A378-74160C7C6C58}">
+      <dgm:prSet/>
+      <dgm:spPr/>
+      <dgm:t>
+        <a:bodyPr/>
+        <a:lstStyle/>
+        <a:p>
+          <a:endParaRPr lang="pt-PT"/>
+        </a:p>
+      </dgm:t>
+    </dgm:pt>
+    <dgm:pt modelId="{CAE0F30E-D60B-B847-928A-DDABD0CAACC0}" type="sibTrans" cxnId="{724FD459-DAE2-1945-A378-74160C7C6C58}">
+      <dgm:prSet/>
+      <dgm:spPr/>
+      <dgm:t>
+        <a:bodyPr/>
+        <a:lstStyle/>
+        <a:p>
+          <a:endParaRPr lang="pt-PT"/>
+        </a:p>
+      </dgm:t>
+    </dgm:pt>
+    <dgm:pt modelId="{3F9F6757-9A9B-E841-BF4A-69E8A6C46D0A}">
+      <dgm:prSet/>
+      <dgm:spPr/>
+      <dgm:t>
+        <a:bodyPr/>
+        <a:lstStyle/>
+        <a:p>
+          <a:r>
+            <a:rPr lang="pt-PT"/>
+            <a:t>4.1. Selecionar Dropdown</a:t>
+          </a:r>
+          <a:br>
+            <a:rPr lang="pt-PT"/>
+          </a:br>
+          <a:r>
+            <a:rPr lang="pt-PT"/>
+            <a:t>___________</a:t>
+          </a:r>
+        </a:p>
+      </dgm:t>
+    </dgm:pt>
+    <dgm:pt modelId="{6D385C39-C099-764E-BAAE-70524DBEA35A}" type="parTrans" cxnId="{F35689E0-D78B-654D-AA74-2CF7E1DC793C}">
+      <dgm:prSet/>
+      <dgm:spPr/>
+      <dgm:t>
+        <a:bodyPr/>
+        <a:lstStyle/>
+        <a:p>
+          <a:endParaRPr lang="pt-PT"/>
+        </a:p>
+      </dgm:t>
+    </dgm:pt>
+    <dgm:pt modelId="{4CC8DBB1-1206-9842-A0D5-DC961B951B20}" type="sibTrans" cxnId="{F35689E0-D78B-654D-AA74-2CF7E1DC793C}">
+      <dgm:prSet/>
+      <dgm:spPr/>
+      <dgm:t>
+        <a:bodyPr/>
+        <a:lstStyle/>
+        <a:p>
+          <a:endParaRPr lang="pt-PT"/>
+        </a:p>
+      </dgm:t>
+    </dgm:pt>
+    <dgm:pt modelId="{16D8A5E2-E527-3248-9D0E-9F07E6A2D9E9}">
+      <dgm:prSet/>
+      <dgm:spPr/>
+      <dgm:t>
+        <a:bodyPr/>
+        <a:lstStyle/>
+        <a:p>
+          <a:r>
+            <a:rPr lang="pt-PT"/>
+            <a:t>4.2. Escolhe Nº de Treinos Semanais</a:t>
+          </a:r>
+          <a:br>
+            <a:rPr lang="pt-PT"/>
+          </a:br>
+          <a:r>
+            <a:rPr lang="pt-PT"/>
+            <a:t>___________</a:t>
+          </a:r>
+        </a:p>
+      </dgm:t>
+    </dgm:pt>
+    <dgm:pt modelId="{4F3356F3-8C72-7341-8F0A-29FA93318C1A}" type="parTrans" cxnId="{BC73D969-8900-C345-A825-22BF546DC5AF}">
+      <dgm:prSet/>
+      <dgm:spPr/>
+      <dgm:t>
+        <a:bodyPr/>
+        <a:lstStyle/>
+        <a:p>
+          <a:endParaRPr lang="pt-PT"/>
+        </a:p>
+      </dgm:t>
+    </dgm:pt>
+    <dgm:pt modelId="{7329F3D4-B607-EE48-9DDE-C32F092DAB2F}" type="sibTrans" cxnId="{BC73D969-8900-C345-A825-22BF546DC5AF}">
+      <dgm:prSet/>
+      <dgm:spPr/>
+      <dgm:t>
+        <a:bodyPr/>
+        <a:lstStyle/>
+        <a:p>
+          <a:endParaRPr lang="pt-PT"/>
+        </a:p>
+      </dgm:t>
+    </dgm:pt>
+    <dgm:pt modelId="{A4826C9C-C0FE-B14E-9FEA-B5D729319E6B}">
+      <dgm:prSet/>
+      <dgm:spPr/>
+      <dgm:t>
+        <a:bodyPr/>
+        <a:lstStyle/>
+        <a:p>
+          <a:r>
+            <a:rPr lang="pt-PT"/>
+            <a:t>6.1. Seleciona Dropdown</a:t>
+          </a:r>
+          <a:br>
+            <a:rPr lang="pt-PT"/>
+          </a:br>
+          <a:r>
+            <a:rPr lang="pt-PT"/>
+            <a:t>___________</a:t>
+          </a:r>
+        </a:p>
+      </dgm:t>
+    </dgm:pt>
+    <dgm:pt modelId="{06C9909D-9D10-FA4B-AE95-28817175F7B3}" type="parTrans" cxnId="{99F659F6-4731-544B-94C8-954C6D014F2F}">
+      <dgm:prSet/>
+      <dgm:spPr/>
+      <dgm:t>
+        <a:bodyPr/>
+        <a:lstStyle/>
+        <a:p>
+          <a:endParaRPr lang="pt-PT"/>
+        </a:p>
+      </dgm:t>
+    </dgm:pt>
+    <dgm:pt modelId="{0406A716-6D40-C34B-939B-E6D579E09AB9}" type="sibTrans" cxnId="{99F659F6-4731-544B-94C8-954C6D014F2F}">
+      <dgm:prSet/>
+      <dgm:spPr/>
+      <dgm:t>
+        <a:bodyPr/>
+        <a:lstStyle/>
+        <a:p>
+          <a:endParaRPr lang="pt-PT"/>
+        </a:p>
+      </dgm:t>
+    </dgm:pt>
+    <dgm:pt modelId="{DCE5F12C-AE14-0540-BC45-92088DB37F82}">
+      <dgm:prSet/>
+      <dgm:spPr/>
+      <dgm:t>
+        <a:bodyPr/>
+        <a:lstStyle/>
+        <a:p>
+          <a:r>
+            <a:rPr lang="pt-PT"/>
+            <a:t>6.2. Escolhe Dificuldade</a:t>
+          </a:r>
+          <a:br>
+            <a:rPr lang="pt-PT"/>
+          </a:br>
+          <a:r>
+            <a:rPr lang="pt-PT"/>
+            <a:t>___________</a:t>
+          </a:r>
+        </a:p>
+      </dgm:t>
+    </dgm:pt>
+    <dgm:pt modelId="{64BFDA74-302B-184C-8914-405D9E418C38}" type="parTrans" cxnId="{EEA8A54A-C563-A74C-9FDF-FC569FBCDD1E}">
+      <dgm:prSet/>
+      <dgm:spPr/>
+      <dgm:t>
+        <a:bodyPr/>
+        <a:lstStyle/>
+        <a:p>
+          <a:endParaRPr lang="pt-PT"/>
+        </a:p>
+      </dgm:t>
+    </dgm:pt>
+    <dgm:pt modelId="{9382DA31-4237-C94C-96C7-1FFF0620BE5E}" type="sibTrans" cxnId="{EEA8A54A-C563-A74C-9FDF-FC569FBCDD1E}">
       <dgm:prSet/>
       <dgm:spPr/>
       <dgm:t>
@@ -1581,10 +1946,17 @@
             <a:rPr lang="pt-PT"/>
             <a:t>8. Submeter Formulário</a:t>
           </a:r>
+          <a:br>
+            <a:rPr lang="pt-PT"/>
+          </a:br>
+          <a:r>
+            <a:rPr lang="pt-PT"/>
+            <a:t>___________</a:t>
+          </a:r>
         </a:p>
       </dgm:t>
     </dgm:pt>
-    <dgm:pt modelId="{F292BCEC-14E1-4B47-BE3E-C291D9BB520C}" type="parTrans" cxnId="{BEFED83E-5C52-634A-9F72-08771A89353E}">
+    <dgm:pt modelId="{A4AA5D35-D86F-3445-AB0F-8341BC20F752}" type="sibTrans" cxnId="{BEFED83E-5C52-634A-9F72-08771A89353E}">
       <dgm:prSet/>
       <dgm:spPr/>
       <dgm:t>
@@ -1595,295 +1967,7 @@
         </a:p>
       </dgm:t>
     </dgm:pt>
-    <dgm:pt modelId="{A4AA5D35-D86F-3445-AB0F-8341BC20F752}" type="sibTrans" cxnId="{BEFED83E-5C52-634A-9F72-08771A89353E}">
-      <dgm:prSet/>
-      <dgm:spPr/>
-      <dgm:t>
-        <a:bodyPr/>
-        <a:lstStyle/>
-        <a:p>
-          <a:endParaRPr lang="pt-PT"/>
-        </a:p>
-      </dgm:t>
-    </dgm:pt>
-    <dgm:pt modelId="{C6C91751-3418-CA41-9A25-1C111A8B0A36}">
-      <dgm:prSet/>
-      <dgm:spPr/>
-      <dgm:t>
-        <a:bodyPr/>
-        <a:lstStyle/>
-        <a:p>
-          <a:r>
-            <a:rPr lang="pt-PT"/>
-            <a:t>2.1. Selecionar Dropdown</a:t>
-          </a:r>
-        </a:p>
-      </dgm:t>
-    </dgm:pt>
-    <dgm:pt modelId="{685AE6EA-C55A-C64E-81D1-F4061E56E336}" type="parTrans" cxnId="{26446DF8-09CD-3C48-BAB6-ED875C8A1BCE}">
-      <dgm:prSet/>
-      <dgm:spPr/>
-      <dgm:t>
-        <a:bodyPr/>
-        <a:lstStyle/>
-        <a:p>
-          <a:endParaRPr lang="pt-PT"/>
-        </a:p>
-      </dgm:t>
-    </dgm:pt>
-    <dgm:pt modelId="{9F5280B6-E5C7-7E4E-9D32-658C28B2E172}" type="sibTrans" cxnId="{26446DF8-09CD-3C48-BAB6-ED875C8A1BCE}">
-      <dgm:prSet/>
-      <dgm:spPr/>
-      <dgm:t>
-        <a:bodyPr/>
-        <a:lstStyle/>
-        <a:p>
-          <a:endParaRPr lang="pt-PT"/>
-        </a:p>
-      </dgm:t>
-    </dgm:pt>
-    <dgm:pt modelId="{B6FD977B-078F-BF41-A745-BC79A159F797}">
-      <dgm:prSet/>
-      <dgm:spPr/>
-      <dgm:t>
-        <a:bodyPr/>
-        <a:lstStyle/>
-        <a:p>
-          <a:r>
-            <a:rPr lang="pt-PT"/>
-            <a:t>2.2. Escolhe Nº pretendido</a:t>
-          </a:r>
-        </a:p>
-      </dgm:t>
-    </dgm:pt>
-    <dgm:pt modelId="{D4845112-6348-7F4C-ADF8-D9B49599745F}" type="parTrans" cxnId="{4BE8C9CC-89A9-E145-9DCE-B0878FE7EFD2}">
-      <dgm:prSet/>
-      <dgm:spPr/>
-      <dgm:t>
-        <a:bodyPr/>
-        <a:lstStyle/>
-        <a:p>
-          <a:endParaRPr lang="pt-PT"/>
-        </a:p>
-      </dgm:t>
-    </dgm:pt>
-    <dgm:pt modelId="{7578C2A8-4F03-CA41-82AC-5FE6DCD1D815}" type="sibTrans" cxnId="{4BE8C9CC-89A9-E145-9DCE-B0878FE7EFD2}">
-      <dgm:prSet/>
-      <dgm:spPr/>
-      <dgm:t>
-        <a:bodyPr/>
-        <a:lstStyle/>
-        <a:p>
-          <a:endParaRPr lang="pt-PT"/>
-        </a:p>
-      </dgm:t>
-    </dgm:pt>
-    <dgm:pt modelId="{06D10A9C-070C-6342-A916-E336E1C647FC}">
-      <dgm:prSet/>
-      <dgm:spPr/>
-      <dgm:t>
-        <a:bodyPr/>
-        <a:lstStyle/>
-        <a:p>
-          <a:r>
-            <a:rPr lang="pt-PT"/>
-            <a:t>3.1. Selecionar Dropdown</a:t>
-          </a:r>
-        </a:p>
-      </dgm:t>
-    </dgm:pt>
-    <dgm:pt modelId="{851AC2EB-CA40-BE4C-8B32-83A69C8B4910}" type="parTrans" cxnId="{505D29D6-4932-7440-9A4C-A571504B7D42}">
-      <dgm:prSet/>
-      <dgm:spPr/>
-      <dgm:t>
-        <a:bodyPr/>
-        <a:lstStyle/>
-        <a:p>
-          <a:endParaRPr lang="pt-PT"/>
-        </a:p>
-      </dgm:t>
-    </dgm:pt>
-    <dgm:pt modelId="{292FD5C4-903F-2948-958A-8BC67C50FDE5}" type="sibTrans" cxnId="{505D29D6-4932-7440-9A4C-A571504B7D42}">
-      <dgm:prSet/>
-      <dgm:spPr/>
-      <dgm:t>
-        <a:bodyPr/>
-        <a:lstStyle/>
-        <a:p>
-          <a:endParaRPr lang="pt-PT"/>
-        </a:p>
-      </dgm:t>
-    </dgm:pt>
-    <dgm:pt modelId="{BFD6E591-AFEB-7246-B210-8E5107865857}">
-      <dgm:prSet/>
-      <dgm:spPr/>
-      <dgm:t>
-        <a:bodyPr/>
-        <a:lstStyle/>
-        <a:p>
-          <a:r>
-            <a:rPr lang="pt-PT"/>
-            <a:t>3.2. Escolhe Objetivo pretendido</a:t>
-          </a:r>
-        </a:p>
-      </dgm:t>
-    </dgm:pt>
-    <dgm:pt modelId="{69CE8A77-DF43-C841-9975-780A77165776}" type="parTrans" cxnId="{724FD459-DAE2-1945-A378-74160C7C6C58}">
-      <dgm:prSet/>
-      <dgm:spPr/>
-      <dgm:t>
-        <a:bodyPr/>
-        <a:lstStyle/>
-        <a:p>
-          <a:endParaRPr lang="pt-PT"/>
-        </a:p>
-      </dgm:t>
-    </dgm:pt>
-    <dgm:pt modelId="{CAE0F30E-D60B-B847-928A-DDABD0CAACC0}" type="sibTrans" cxnId="{724FD459-DAE2-1945-A378-74160C7C6C58}">
-      <dgm:prSet/>
-      <dgm:spPr/>
-      <dgm:t>
-        <a:bodyPr/>
-        <a:lstStyle/>
-        <a:p>
-          <a:endParaRPr lang="pt-PT"/>
-        </a:p>
-      </dgm:t>
-    </dgm:pt>
-    <dgm:pt modelId="{3F9F6757-9A9B-E841-BF4A-69E8A6C46D0A}">
-      <dgm:prSet/>
-      <dgm:spPr/>
-      <dgm:t>
-        <a:bodyPr/>
-        <a:lstStyle/>
-        <a:p>
-          <a:r>
-            <a:rPr lang="pt-PT"/>
-            <a:t>4.1. Selecionar Dropdown</a:t>
-          </a:r>
-        </a:p>
-      </dgm:t>
-    </dgm:pt>
-    <dgm:pt modelId="{6D385C39-C099-764E-BAAE-70524DBEA35A}" type="parTrans" cxnId="{F35689E0-D78B-654D-AA74-2CF7E1DC793C}">
-      <dgm:prSet/>
-      <dgm:spPr/>
-      <dgm:t>
-        <a:bodyPr/>
-        <a:lstStyle/>
-        <a:p>
-          <a:endParaRPr lang="pt-PT"/>
-        </a:p>
-      </dgm:t>
-    </dgm:pt>
-    <dgm:pt modelId="{4CC8DBB1-1206-9842-A0D5-DC961B951B20}" type="sibTrans" cxnId="{F35689E0-D78B-654D-AA74-2CF7E1DC793C}">
-      <dgm:prSet/>
-      <dgm:spPr/>
-      <dgm:t>
-        <a:bodyPr/>
-        <a:lstStyle/>
-        <a:p>
-          <a:endParaRPr lang="pt-PT"/>
-        </a:p>
-      </dgm:t>
-    </dgm:pt>
-    <dgm:pt modelId="{16D8A5E2-E527-3248-9D0E-9F07E6A2D9E9}">
-      <dgm:prSet/>
-      <dgm:spPr/>
-      <dgm:t>
-        <a:bodyPr/>
-        <a:lstStyle/>
-        <a:p>
-          <a:r>
-            <a:rPr lang="pt-PT"/>
-            <a:t>4.2. Escolhe Nº de Treinos Semanais</a:t>
-          </a:r>
-        </a:p>
-      </dgm:t>
-    </dgm:pt>
-    <dgm:pt modelId="{4F3356F3-8C72-7341-8F0A-29FA93318C1A}" type="parTrans" cxnId="{BC73D969-8900-C345-A825-22BF546DC5AF}">
-      <dgm:prSet/>
-      <dgm:spPr/>
-      <dgm:t>
-        <a:bodyPr/>
-        <a:lstStyle/>
-        <a:p>
-          <a:endParaRPr lang="pt-PT"/>
-        </a:p>
-      </dgm:t>
-    </dgm:pt>
-    <dgm:pt modelId="{7329F3D4-B607-EE48-9DDE-C32F092DAB2F}" type="sibTrans" cxnId="{BC73D969-8900-C345-A825-22BF546DC5AF}">
-      <dgm:prSet/>
-      <dgm:spPr/>
-      <dgm:t>
-        <a:bodyPr/>
-        <a:lstStyle/>
-        <a:p>
-          <a:endParaRPr lang="pt-PT"/>
-        </a:p>
-      </dgm:t>
-    </dgm:pt>
-    <dgm:pt modelId="{A4826C9C-C0FE-B14E-9FEA-B5D729319E6B}">
-      <dgm:prSet/>
-      <dgm:spPr/>
-      <dgm:t>
-        <a:bodyPr/>
-        <a:lstStyle/>
-        <a:p>
-          <a:r>
-            <a:rPr lang="pt-PT"/>
-            <a:t>6.1. Seleciona Dropdown</a:t>
-          </a:r>
-        </a:p>
-      </dgm:t>
-    </dgm:pt>
-    <dgm:pt modelId="{06C9909D-9D10-FA4B-AE95-28817175F7B3}" type="parTrans" cxnId="{99F659F6-4731-544B-94C8-954C6D014F2F}">
-      <dgm:prSet/>
-      <dgm:spPr/>
-      <dgm:t>
-        <a:bodyPr/>
-        <a:lstStyle/>
-        <a:p>
-          <a:endParaRPr lang="pt-PT"/>
-        </a:p>
-      </dgm:t>
-    </dgm:pt>
-    <dgm:pt modelId="{0406A716-6D40-C34B-939B-E6D579E09AB9}" type="sibTrans" cxnId="{99F659F6-4731-544B-94C8-954C6D014F2F}">
-      <dgm:prSet/>
-      <dgm:spPr/>
-      <dgm:t>
-        <a:bodyPr/>
-        <a:lstStyle/>
-        <a:p>
-          <a:endParaRPr lang="pt-PT"/>
-        </a:p>
-      </dgm:t>
-    </dgm:pt>
-    <dgm:pt modelId="{DCE5F12C-AE14-0540-BC45-92088DB37F82}">
-      <dgm:prSet/>
-      <dgm:spPr/>
-      <dgm:t>
-        <a:bodyPr/>
-        <a:lstStyle/>
-        <a:p>
-          <a:r>
-            <a:rPr lang="pt-PT"/>
-            <a:t>6.2. Escolhe Dificuldade </a:t>
-          </a:r>
-        </a:p>
-      </dgm:t>
-    </dgm:pt>
-    <dgm:pt modelId="{64BFDA74-302B-184C-8914-405D9E418C38}" type="parTrans" cxnId="{EEA8A54A-C563-A74C-9FDF-FC569FBCDD1E}">
-      <dgm:prSet/>
-      <dgm:spPr/>
-      <dgm:t>
-        <a:bodyPr/>
-        <a:lstStyle/>
-        <a:p>
-          <a:endParaRPr lang="pt-PT"/>
-        </a:p>
-      </dgm:t>
-    </dgm:pt>
-    <dgm:pt modelId="{9382DA31-4237-C94C-96C7-1FFF0620BE5E}" type="sibTrans" cxnId="{EEA8A54A-C563-A74C-9FDF-FC569FBCDD1E}">
+    <dgm:pt modelId="{F292BCEC-14E1-4B47-BE3E-C291D9BB520C}" type="parTrans" cxnId="{BEFED83E-5C52-634A-9F72-08771A89353E}">
       <dgm:prSet/>
       <dgm:spPr/>
       <dgm:t>
@@ -1919,7 +2003,7 @@
       <dgm:spPr/>
     </dgm:pt>
     <dgm:pt modelId="{EF0F1493-E1F3-4941-8618-EF7B6492EC3E}" type="pres">
-      <dgm:prSet presAssocID="{6BF00ABE-A9B0-9E46-825F-68916BB18ABB}" presName="text" presStyleLbl="fgAcc0" presStyleIdx="0" presStyleCnt="1">
+      <dgm:prSet presAssocID="{6BF00ABE-A9B0-9E46-825F-68916BB18ABB}" presName="text" presStyleLbl="fgAcc0" presStyleIdx="0" presStyleCnt="1" custScaleY="127190">
         <dgm:presLayoutVars>
           <dgm:chPref val="3"/>
         </dgm:presLayoutVars>
@@ -1947,7 +2031,7 @@
       <dgm:spPr/>
     </dgm:pt>
     <dgm:pt modelId="{CD15D117-C4E5-6844-8B08-76561FF06CB4}" type="pres">
-      <dgm:prSet presAssocID="{56739B5A-5296-4C4C-826B-A3E1F0689EFA}" presName="text2" presStyleLbl="fgAcc2" presStyleIdx="0" presStyleCnt="8">
+      <dgm:prSet presAssocID="{56739B5A-5296-4C4C-826B-A3E1F0689EFA}" presName="text2" presStyleLbl="fgAcc2" presStyleIdx="0" presStyleCnt="8" custScaleY="126536">
         <dgm:presLayoutVars>
           <dgm:chPref val="3"/>
         </dgm:presLayoutVars>
@@ -1975,7 +2059,7 @@
       <dgm:spPr/>
     </dgm:pt>
     <dgm:pt modelId="{B86D5F8A-375B-2842-9030-B9348F469250}" type="pres">
-      <dgm:prSet presAssocID="{F6EF380F-20C1-C14C-B7E0-601AF1AD8799}" presName="text2" presStyleLbl="fgAcc2" presStyleIdx="1" presStyleCnt="8">
+      <dgm:prSet presAssocID="{F6EF380F-20C1-C14C-B7E0-601AF1AD8799}" presName="text2" presStyleLbl="fgAcc2" presStyleIdx="1" presStyleCnt="8" custScaleY="126536">
         <dgm:presLayoutVars>
           <dgm:chPref val="3"/>
         </dgm:presLayoutVars>
@@ -2003,7 +2087,7 @@
       <dgm:spPr/>
     </dgm:pt>
     <dgm:pt modelId="{BA0A8791-6021-0A4F-BB01-0E5A7F0CB847}" type="pres">
-      <dgm:prSet presAssocID="{C6C91751-3418-CA41-9A25-1C111A8B0A36}" presName="text3" presStyleLbl="fgAcc3" presStyleIdx="0" presStyleCnt="8">
+      <dgm:prSet presAssocID="{C6C91751-3418-CA41-9A25-1C111A8B0A36}" presName="text3" presStyleLbl="fgAcc3" presStyleIdx="0" presStyleCnt="8" custScaleY="129545">
         <dgm:presLayoutVars>
           <dgm:chPref val="3"/>
         </dgm:presLayoutVars>
@@ -2031,7 +2115,7 @@
       <dgm:spPr/>
     </dgm:pt>
     <dgm:pt modelId="{2DF7E979-3F99-3E4C-B360-2DD0874605C2}" type="pres">
-      <dgm:prSet presAssocID="{B6FD977B-078F-BF41-A745-BC79A159F797}" presName="text3" presStyleLbl="fgAcc3" presStyleIdx="1" presStyleCnt="8">
+      <dgm:prSet presAssocID="{B6FD977B-078F-BF41-A745-BC79A159F797}" presName="text3" presStyleLbl="fgAcc3" presStyleIdx="1" presStyleCnt="8" custScaleY="129545">
         <dgm:presLayoutVars>
           <dgm:chPref val="3"/>
         </dgm:presLayoutVars>
@@ -2059,7 +2143,7 @@
       <dgm:spPr/>
     </dgm:pt>
     <dgm:pt modelId="{8DBC7A83-80EE-6641-BE6D-29EB0F68D988}" type="pres">
-      <dgm:prSet presAssocID="{B8786B0C-099D-7A4A-8163-A383BC3AE015}" presName="text2" presStyleLbl="fgAcc2" presStyleIdx="2" presStyleCnt="8">
+      <dgm:prSet presAssocID="{B8786B0C-099D-7A4A-8163-A383BC3AE015}" presName="text2" presStyleLbl="fgAcc2" presStyleIdx="2" presStyleCnt="8" custScaleY="126536">
         <dgm:presLayoutVars>
           <dgm:chPref val="3"/>
         </dgm:presLayoutVars>
@@ -2087,7 +2171,7 @@
       <dgm:spPr/>
     </dgm:pt>
     <dgm:pt modelId="{50B53884-B418-534F-90F6-7E75B329665E}" type="pres">
-      <dgm:prSet presAssocID="{06D10A9C-070C-6342-A916-E336E1C647FC}" presName="text3" presStyleLbl="fgAcc3" presStyleIdx="2" presStyleCnt="8">
+      <dgm:prSet presAssocID="{06D10A9C-070C-6342-A916-E336E1C647FC}" presName="text3" presStyleLbl="fgAcc3" presStyleIdx="2" presStyleCnt="8" custScaleY="129545">
         <dgm:presLayoutVars>
           <dgm:chPref val="3"/>
         </dgm:presLayoutVars>
@@ -2115,7 +2199,7 @@
       <dgm:spPr/>
     </dgm:pt>
     <dgm:pt modelId="{5B9AB06E-1A9F-1B40-A1BB-382A275AA321}" type="pres">
-      <dgm:prSet presAssocID="{BFD6E591-AFEB-7246-B210-8E5107865857}" presName="text3" presStyleLbl="fgAcc3" presStyleIdx="3" presStyleCnt="8">
+      <dgm:prSet presAssocID="{BFD6E591-AFEB-7246-B210-8E5107865857}" presName="text3" presStyleLbl="fgAcc3" presStyleIdx="3" presStyleCnt="8" custScaleY="129545">
         <dgm:presLayoutVars>
           <dgm:chPref val="3"/>
         </dgm:presLayoutVars>
@@ -2143,7 +2227,7 @@
       <dgm:spPr/>
     </dgm:pt>
     <dgm:pt modelId="{E844A3B2-DF82-7C4F-A7C7-1CA727582D15}" type="pres">
-      <dgm:prSet presAssocID="{331A7F73-8759-3648-A66A-1620557A9BCB}" presName="text2" presStyleLbl="fgAcc2" presStyleIdx="3" presStyleCnt="8">
+      <dgm:prSet presAssocID="{331A7F73-8759-3648-A66A-1620557A9BCB}" presName="text2" presStyleLbl="fgAcc2" presStyleIdx="3" presStyleCnt="8" custScaleY="126536">
         <dgm:presLayoutVars>
           <dgm:chPref val="3"/>
         </dgm:presLayoutVars>
@@ -2171,7 +2255,7 @@
       <dgm:spPr/>
     </dgm:pt>
     <dgm:pt modelId="{0AA4DA1B-DA7E-C64D-85CB-4EB3AC6DCE4E}" type="pres">
-      <dgm:prSet presAssocID="{3F9F6757-9A9B-E841-BF4A-69E8A6C46D0A}" presName="text3" presStyleLbl="fgAcc3" presStyleIdx="4" presStyleCnt="8">
+      <dgm:prSet presAssocID="{3F9F6757-9A9B-E841-BF4A-69E8A6C46D0A}" presName="text3" presStyleLbl="fgAcc3" presStyleIdx="4" presStyleCnt="8" custScaleY="129545">
         <dgm:presLayoutVars>
           <dgm:chPref val="3"/>
         </dgm:presLayoutVars>
@@ -2199,7 +2283,7 @@
       <dgm:spPr/>
     </dgm:pt>
     <dgm:pt modelId="{0183F3B7-01E8-1543-B2A3-D0D45DAE4476}" type="pres">
-      <dgm:prSet presAssocID="{16D8A5E2-E527-3248-9D0E-9F07E6A2D9E9}" presName="text3" presStyleLbl="fgAcc3" presStyleIdx="5" presStyleCnt="8">
+      <dgm:prSet presAssocID="{16D8A5E2-E527-3248-9D0E-9F07E6A2D9E9}" presName="text3" presStyleLbl="fgAcc3" presStyleIdx="5" presStyleCnt="8" custScaleY="129545">
         <dgm:presLayoutVars>
           <dgm:chPref val="3"/>
         </dgm:presLayoutVars>
@@ -2227,7 +2311,7 @@
       <dgm:spPr/>
     </dgm:pt>
     <dgm:pt modelId="{A6B16165-8E72-404E-9EC2-3229409C06B0}" type="pres">
-      <dgm:prSet presAssocID="{4DA90F15-4A17-9840-BFE9-5CF43063CF81}" presName="text2" presStyleLbl="fgAcc2" presStyleIdx="4" presStyleCnt="8">
+      <dgm:prSet presAssocID="{4DA90F15-4A17-9840-BFE9-5CF43063CF81}" presName="text2" presStyleLbl="fgAcc2" presStyleIdx="4" presStyleCnt="8" custScaleY="126536">
         <dgm:presLayoutVars>
           <dgm:chPref val="3"/>
         </dgm:presLayoutVars>
@@ -2255,7 +2339,7 @@
       <dgm:spPr/>
     </dgm:pt>
     <dgm:pt modelId="{2975388C-3F22-524C-A557-B66DEB4EFEB0}" type="pres">
-      <dgm:prSet presAssocID="{75F4D0EF-0C3F-F44C-902C-DD276D8A6538}" presName="text2" presStyleLbl="fgAcc2" presStyleIdx="5" presStyleCnt="8">
+      <dgm:prSet presAssocID="{75F4D0EF-0C3F-F44C-902C-DD276D8A6538}" presName="text2" presStyleLbl="fgAcc2" presStyleIdx="5" presStyleCnt="8" custScaleY="129504">
         <dgm:presLayoutVars>
           <dgm:chPref val="3"/>
         </dgm:presLayoutVars>
@@ -2283,7 +2367,7 @@
       <dgm:spPr/>
     </dgm:pt>
     <dgm:pt modelId="{B2FB9280-0896-F146-836B-93B98052A8A8}" type="pres">
-      <dgm:prSet presAssocID="{A4826C9C-C0FE-B14E-9FEA-B5D729319E6B}" presName="text3" presStyleLbl="fgAcc3" presStyleIdx="6" presStyleCnt="8">
+      <dgm:prSet presAssocID="{A4826C9C-C0FE-B14E-9FEA-B5D729319E6B}" presName="text3" presStyleLbl="fgAcc3" presStyleIdx="6" presStyleCnt="8" custScaleY="128368">
         <dgm:presLayoutVars>
           <dgm:chPref val="3"/>
         </dgm:presLayoutVars>
@@ -2311,7 +2395,7 @@
       <dgm:spPr/>
     </dgm:pt>
     <dgm:pt modelId="{B0728E83-D84B-2F40-A15B-F1649F451870}" type="pres">
-      <dgm:prSet presAssocID="{DCE5F12C-AE14-0540-BC45-92088DB37F82}" presName="text3" presStyleLbl="fgAcc3" presStyleIdx="7" presStyleCnt="8">
+      <dgm:prSet presAssocID="{DCE5F12C-AE14-0540-BC45-92088DB37F82}" presName="text3" presStyleLbl="fgAcc3" presStyleIdx="7" presStyleCnt="8" custScaleY="127714">
         <dgm:presLayoutVars>
           <dgm:chPref val="3"/>
         </dgm:presLayoutVars>
@@ -2322,59 +2406,59 @@
       <dgm:prSet presAssocID="{DCE5F12C-AE14-0540-BC45-92088DB37F82}" presName="hierChild4" presStyleCnt="0"/>
       <dgm:spPr/>
     </dgm:pt>
-    <dgm:pt modelId="{796E51D2-6C18-3543-806E-5E1AB994DDAA}" type="pres">
+    <dgm:pt modelId="{D3C677DE-1A63-6041-B02D-4A7F81B543E1}" type="pres">
       <dgm:prSet presAssocID="{679D7A4E-E2DE-9645-8BDB-6813FF5FAA9A}" presName="Name10" presStyleLbl="parChTrans1D2" presStyleIdx="6" presStyleCnt="8"/>
       <dgm:spPr/>
     </dgm:pt>
-    <dgm:pt modelId="{50F397C3-33A9-7144-9C33-C6DC428E5C8A}" type="pres">
+    <dgm:pt modelId="{B83D8E62-BD7F-0A49-B878-3A8BBFAC5C8A}" type="pres">
       <dgm:prSet presAssocID="{891B262E-8E8F-484D-9603-5E6D3EF485E6}" presName="hierRoot2" presStyleCnt="0"/>
       <dgm:spPr/>
     </dgm:pt>
-    <dgm:pt modelId="{38886DC8-D279-1244-9F54-86A99F113718}" type="pres">
+    <dgm:pt modelId="{0754D9DA-D275-5B4C-9C5B-85570F235147}" type="pres">
       <dgm:prSet presAssocID="{891B262E-8E8F-484D-9603-5E6D3EF485E6}" presName="composite2" presStyleCnt="0"/>
       <dgm:spPr/>
     </dgm:pt>
-    <dgm:pt modelId="{B6D791AA-5A49-DA4C-AFA0-5258742C7C43}" type="pres">
+    <dgm:pt modelId="{E250DFF1-67FC-0B4F-807C-A1076F5DFAC5}" type="pres">
       <dgm:prSet presAssocID="{891B262E-8E8F-484D-9603-5E6D3EF485E6}" presName="background2" presStyleLbl="node2" presStyleIdx="6" presStyleCnt="8"/>
       <dgm:spPr/>
     </dgm:pt>
-    <dgm:pt modelId="{B315AFEE-A27D-894C-91FB-F281DBBB37A0}" type="pres">
-      <dgm:prSet presAssocID="{891B262E-8E8F-484D-9603-5E6D3EF485E6}" presName="text2" presStyleLbl="fgAcc2" presStyleIdx="6" presStyleCnt="8">
+    <dgm:pt modelId="{80CAE643-EF4F-004F-9580-07C1ECF963D6}" type="pres">
+      <dgm:prSet presAssocID="{891B262E-8E8F-484D-9603-5E6D3EF485E6}" presName="text2" presStyleLbl="fgAcc2" presStyleIdx="6" presStyleCnt="8" custScaleX="105188" custScaleY="127981">
         <dgm:presLayoutVars>
           <dgm:chPref val="3"/>
         </dgm:presLayoutVars>
       </dgm:prSet>
       <dgm:spPr/>
     </dgm:pt>
-    <dgm:pt modelId="{08333B51-5A2A-EC46-8004-3EECECC3C511}" type="pres">
+    <dgm:pt modelId="{85F34973-1D99-FE49-9635-A78C162025F2}" type="pres">
       <dgm:prSet presAssocID="{891B262E-8E8F-484D-9603-5E6D3EF485E6}" presName="hierChild3" presStyleCnt="0"/>
       <dgm:spPr/>
     </dgm:pt>
-    <dgm:pt modelId="{553DFD6C-97ED-084D-B46C-0E0D6C10BE50}" type="pres">
+    <dgm:pt modelId="{F5377303-A40D-6D48-9484-A2FF3829DDA9}" type="pres">
       <dgm:prSet presAssocID="{F292BCEC-14E1-4B47-BE3E-C291D9BB520C}" presName="Name10" presStyleLbl="parChTrans1D2" presStyleIdx="7" presStyleCnt="8"/>
       <dgm:spPr/>
     </dgm:pt>
-    <dgm:pt modelId="{48E641EF-EC83-3D48-A1EC-5D131524B5FC}" type="pres">
+    <dgm:pt modelId="{DBDF92A9-3B26-864F-A5C5-DA6F1DD52491}" type="pres">
       <dgm:prSet presAssocID="{810D8996-604F-1D43-A447-E61441CB284E}" presName="hierRoot2" presStyleCnt="0"/>
       <dgm:spPr/>
     </dgm:pt>
-    <dgm:pt modelId="{82D95276-1A05-734D-B066-6EBCFCD54CE5}" type="pres">
+    <dgm:pt modelId="{6008A77D-8A8A-7144-A3BA-5F124510F6B6}" type="pres">
       <dgm:prSet presAssocID="{810D8996-604F-1D43-A447-E61441CB284E}" presName="composite2" presStyleCnt="0"/>
       <dgm:spPr/>
     </dgm:pt>
-    <dgm:pt modelId="{D7530647-336C-304E-8A66-656A50CAD45B}" type="pres">
+    <dgm:pt modelId="{34B252A4-107E-1D49-A9C0-E5C253FA0ADB}" type="pres">
       <dgm:prSet presAssocID="{810D8996-604F-1D43-A447-E61441CB284E}" presName="background2" presStyleLbl="node2" presStyleIdx="7" presStyleCnt="8"/>
       <dgm:spPr/>
     </dgm:pt>
-    <dgm:pt modelId="{95D13640-EA3A-1245-85B1-3C9070EDEEB1}" type="pres">
-      <dgm:prSet presAssocID="{810D8996-604F-1D43-A447-E61441CB284E}" presName="text2" presStyleLbl="fgAcc2" presStyleIdx="7" presStyleCnt="8">
+    <dgm:pt modelId="{5B6B71A2-0562-B941-ABF5-A240861F0460}" type="pres">
+      <dgm:prSet presAssocID="{810D8996-604F-1D43-A447-E61441CB284E}" presName="text2" presStyleLbl="fgAcc2" presStyleIdx="7" presStyleCnt="8" custScaleY="126536">
         <dgm:presLayoutVars>
           <dgm:chPref val="3"/>
         </dgm:presLayoutVars>
       </dgm:prSet>
       <dgm:spPr/>
     </dgm:pt>
-    <dgm:pt modelId="{75D9E03C-3BBF-0D48-B9B1-49E9AFFF9AAC}" type="pres">
+    <dgm:pt modelId="{A4C89F2C-6383-ED4E-87FE-78669E4FA981}" type="pres">
       <dgm:prSet presAssocID="{810D8996-604F-1D43-A447-E61441CB284E}" presName="hierChild3" presStyleCnt="0"/>
       <dgm:spPr/>
     </dgm:pt>
@@ -2384,13 +2468,12 @@
     <dgm:cxn modelId="{371BC102-BA06-354E-9DB3-23369944C80B}" type="presOf" srcId="{CD8AC1EC-A0F8-8146-A0EB-699D815450DE}" destId="{D7FC0401-B968-4844-9D65-927BA16C89F0}" srcOrd="0" destOrd="0" presId="urn:microsoft.com/office/officeart/2005/8/layout/hierarchy1"/>
     <dgm:cxn modelId="{59B14105-F8C0-9145-943D-F1E33E75B65F}" srcId="{6BF00ABE-A9B0-9E46-825F-68916BB18ABB}" destId="{75F4D0EF-0C3F-F44C-902C-DD276D8A6538}" srcOrd="5" destOrd="0" parTransId="{D06B0C6F-AF69-004E-9433-C21793A493AF}" sibTransId="{6E0F4655-D519-E446-B1CA-1C46021E06D7}"/>
     <dgm:cxn modelId="{C96B8206-B361-7B48-9F15-736A5D220D3A}" type="presOf" srcId="{06D10A9C-070C-6342-A916-E336E1C647FC}" destId="{50B53884-B418-534F-90F6-7E75B329665E}" srcOrd="0" destOrd="0" presId="urn:microsoft.com/office/officeart/2005/8/layout/hierarchy1"/>
-    <dgm:cxn modelId="{7117F908-9857-714E-A867-2B1EEE3BC4B7}" type="presOf" srcId="{810D8996-604F-1D43-A447-E61441CB284E}" destId="{95D13640-EA3A-1245-85B1-3C9070EDEEB1}" srcOrd="0" destOrd="0" presId="urn:microsoft.com/office/officeart/2005/8/layout/hierarchy1"/>
     <dgm:cxn modelId="{31EB3812-5E1A-364B-84D8-A471CFDD27D0}" type="presOf" srcId="{851AC2EB-CA40-BE4C-8B32-83A69C8B4910}" destId="{22F7B945-D911-E649-A84A-87860D038512}" srcOrd="0" destOrd="0" presId="urn:microsoft.com/office/officeart/2005/8/layout/hierarchy1"/>
     <dgm:cxn modelId="{DE0A321D-64A0-204F-BF99-083439B504E8}" type="presOf" srcId="{3F9F6757-9A9B-E841-BF4A-69E8A6C46D0A}" destId="{0AA4DA1B-DA7E-C64D-85CB-4EB3AC6DCE4E}" srcOrd="0" destOrd="0" presId="urn:microsoft.com/office/officeart/2005/8/layout/hierarchy1"/>
     <dgm:cxn modelId="{D5E8C421-E775-7B4C-9491-4FE7BF89CA3C}" srcId="{6BF00ABE-A9B0-9E46-825F-68916BB18ABB}" destId="{F6EF380F-20C1-C14C-B7E0-601AF1AD8799}" srcOrd="1" destOrd="0" parTransId="{4F2AE7F6-3F0A-6544-AAC2-60EA22343335}" sibTransId="{5592AAB7-D9BC-3B4D-A00C-379ED5D0F44D}"/>
-    <dgm:cxn modelId="{5AA8F728-CF46-4A4C-A856-4DA27BBFB4F3}" type="presOf" srcId="{891B262E-8E8F-484D-9603-5E6D3EF485E6}" destId="{B315AFEE-A27D-894C-91FB-F281DBBB37A0}" srcOrd="0" destOrd="0" presId="urn:microsoft.com/office/officeart/2005/8/layout/hierarchy1"/>
     <dgm:cxn modelId="{1814042B-5159-7941-AA2C-4F79B2DCDF4C}" type="presOf" srcId="{D06B0C6F-AF69-004E-9433-C21793A493AF}" destId="{BDC674C0-F811-974D-ABCD-AB99182EFBBB}" srcOrd="0" destOrd="0" presId="urn:microsoft.com/office/officeart/2005/8/layout/hierarchy1"/>
     <dgm:cxn modelId="{55FE7736-4347-C143-8139-369B503176EC}" type="presOf" srcId="{F6EF380F-20C1-C14C-B7E0-601AF1AD8799}" destId="{B86D5F8A-375B-2842-9030-B9348F469250}" srcOrd="0" destOrd="0" presId="urn:microsoft.com/office/officeart/2005/8/layout/hierarchy1"/>
+    <dgm:cxn modelId="{9E9D8736-CEA2-1540-80D6-DB2268F532B5}" type="presOf" srcId="{891B262E-8E8F-484D-9603-5E6D3EF485E6}" destId="{80CAE643-EF4F-004F-9580-07C1ECF963D6}" srcOrd="0" destOrd="0" presId="urn:microsoft.com/office/officeart/2005/8/layout/hierarchy1"/>
     <dgm:cxn modelId="{BEFED83E-5C52-634A-9F72-08771A89353E}" srcId="{6BF00ABE-A9B0-9E46-825F-68916BB18ABB}" destId="{810D8996-604F-1D43-A447-E61441CB284E}" srcOrd="7" destOrd="0" parTransId="{F292BCEC-14E1-4B47-BE3E-C291D9BB520C}" sibTransId="{A4AA5D35-D86F-3445-AB0F-8341BC20F752}"/>
     <dgm:cxn modelId="{EEA8A54A-C563-A74C-9FDF-FC569FBCDD1E}" srcId="{75F4D0EF-0C3F-F44C-902C-DD276D8A6538}" destId="{DCE5F12C-AE14-0540-BC45-92088DB37F82}" srcOrd="1" destOrd="0" parTransId="{64BFDA74-302B-184C-8914-405D9E418C38}" sibTransId="{9382DA31-4237-C94C-96C7-1FFF0620BE5E}"/>
     <dgm:cxn modelId="{EA5D534C-C759-9043-9831-1A1DB4550B53}" srcId="{6BF00ABE-A9B0-9E46-825F-68916BB18ABB}" destId="{331A7F73-8759-3648-A66A-1620557A9BCB}" srcOrd="3" destOrd="0" parTransId="{FE700B84-EFE7-1645-BB63-E1E4D60FFAA5}" sibTransId="{8F07D62C-0793-E246-9714-6200DCB17A0C}"/>
@@ -2398,10 +2481,10 @@
     <dgm:cxn modelId="{7958CC4D-F81D-654A-841E-941AC72462C9}" type="presOf" srcId="{6BF00ABE-A9B0-9E46-825F-68916BB18ABB}" destId="{EF0F1493-E1F3-4941-8618-EF7B6492EC3E}" srcOrd="0" destOrd="0" presId="urn:microsoft.com/office/officeart/2005/8/layout/hierarchy1"/>
     <dgm:cxn modelId="{BE7C7B57-85EB-B940-9312-47AEABD3193F}" type="presOf" srcId="{331A7F73-8759-3648-A66A-1620557A9BCB}" destId="{E844A3B2-DF82-7C4F-A7C7-1CA727582D15}" srcOrd="0" destOrd="0" presId="urn:microsoft.com/office/officeart/2005/8/layout/hierarchy1"/>
     <dgm:cxn modelId="{724FD459-DAE2-1945-A378-74160C7C6C58}" srcId="{B8786B0C-099D-7A4A-8163-A383BC3AE015}" destId="{BFD6E591-AFEB-7246-B210-8E5107865857}" srcOrd="1" destOrd="0" parTransId="{69CE8A77-DF43-C841-9975-780A77165776}" sibTransId="{CAE0F30E-D60B-B847-928A-DDABD0CAACC0}"/>
-    <dgm:cxn modelId="{0A202C64-16C9-2B48-AA50-D1206AB78C41}" type="presOf" srcId="{679D7A4E-E2DE-9645-8BDB-6813FF5FAA9A}" destId="{796E51D2-6C18-3543-806E-5E1AB994DDAA}" srcOrd="0" destOrd="0" presId="urn:microsoft.com/office/officeart/2005/8/layout/hierarchy1"/>
     <dgm:cxn modelId="{06799F67-D99C-EE4D-AC2F-75422C61102E}" type="presOf" srcId="{A60D860D-64A8-694F-A221-749C92EDA543}" destId="{8EDDEBC0-C9A7-8A44-A545-2FA677BF407E}" srcOrd="0" destOrd="0" presId="urn:microsoft.com/office/officeart/2005/8/layout/hierarchy1"/>
     <dgm:cxn modelId="{BC73D969-8900-C345-A825-22BF546DC5AF}" srcId="{331A7F73-8759-3648-A66A-1620557A9BCB}" destId="{16D8A5E2-E527-3248-9D0E-9F07E6A2D9E9}" srcOrd="1" destOrd="0" parTransId="{4F3356F3-8C72-7341-8F0A-29FA93318C1A}" sibTransId="{7329F3D4-B607-EE48-9DDE-C32F092DAB2F}"/>
     <dgm:cxn modelId="{A3FF826D-D3BE-C04B-99B9-2D67D14440F5}" srcId="{A60D860D-64A8-694F-A221-749C92EDA543}" destId="{6BF00ABE-A9B0-9E46-825F-68916BB18ABB}" srcOrd="0" destOrd="0" parTransId="{2FABA448-138E-0441-8826-54A28914763F}" sibTransId="{C587E13A-BE03-7F4B-8083-8E5BCB4C02DD}"/>
+    <dgm:cxn modelId="{47EF3670-4A7B-4741-B82D-13EB3450F16A}" type="presOf" srcId="{679D7A4E-E2DE-9645-8BDB-6813FF5FAA9A}" destId="{D3C677DE-1A63-6041-B02D-4A7F81B543E1}" srcOrd="0" destOrd="0" presId="urn:microsoft.com/office/officeart/2005/8/layout/hierarchy1"/>
     <dgm:cxn modelId="{BA2B1C78-64B7-1D42-AA32-5DEA0B9DA98B}" type="presOf" srcId="{6D385C39-C099-764E-BAAE-70524DBEA35A}" destId="{87CF99AA-BA69-CD4B-BE59-8EE9DE5EA6BF}" srcOrd="0" destOrd="0" presId="urn:microsoft.com/office/officeart/2005/8/layout/hierarchy1"/>
     <dgm:cxn modelId="{793BBD78-F005-804F-BD02-2392983D8235}" type="presOf" srcId="{64BFDA74-302B-184C-8914-405D9E418C38}" destId="{D359670E-25B3-F849-BC35-E43DA90EC5A5}" srcOrd="0" destOrd="0" presId="urn:microsoft.com/office/officeart/2005/8/layout/hierarchy1"/>
     <dgm:cxn modelId="{1DB98A7A-356D-C047-8D43-231C8B951E96}" type="presOf" srcId="{56739B5A-5296-4C4C-826B-A3E1F0689EFA}" destId="{CD15D117-C4E5-6844-8B08-76561FF06CB4}" srcOrd="0" destOrd="0" presId="urn:microsoft.com/office/officeart/2005/8/layout/hierarchy1"/>
@@ -2419,14 +2502,15 @@
     <dgm:cxn modelId="{38EF2FB0-5583-CA46-ACBB-775F5AD3DF7B}" type="presOf" srcId="{60B2DD66-ED23-334F-9199-AA2262AC9A46}" destId="{F0B501D2-2603-1042-B212-E13D2FF407E9}" srcOrd="0" destOrd="0" presId="urn:microsoft.com/office/officeart/2005/8/layout/hierarchy1"/>
     <dgm:cxn modelId="{F13D8FBA-C613-ED47-87C9-508D4A5B4B64}" srcId="{6BF00ABE-A9B0-9E46-825F-68916BB18ABB}" destId="{4DA90F15-4A17-9840-BFE9-5CF43063CF81}" srcOrd="4" destOrd="0" parTransId="{CD8AC1EC-A0F8-8146-A0EB-699D815450DE}" sibTransId="{7464BD3C-A6A2-3246-AE3C-B6E1363A74B7}"/>
     <dgm:cxn modelId="{CD69CBBE-7400-454A-A04D-1DB8F42FF946}" type="presOf" srcId="{B6FD977B-078F-BF41-A745-BC79A159F797}" destId="{2DF7E979-3F99-3E4C-B360-2DD0874605C2}" srcOrd="0" destOrd="0" presId="urn:microsoft.com/office/officeart/2005/8/layout/hierarchy1"/>
+    <dgm:cxn modelId="{333B21C1-C15D-A44F-B353-042AB0B22645}" type="presOf" srcId="{810D8996-604F-1D43-A447-E61441CB284E}" destId="{5B6B71A2-0562-B941-ABF5-A240861F0460}" srcOrd="0" destOrd="0" presId="urn:microsoft.com/office/officeart/2005/8/layout/hierarchy1"/>
     <dgm:cxn modelId="{54DA31C7-B6AF-814A-A97A-114FEC18FCDC}" srcId="{6BF00ABE-A9B0-9E46-825F-68916BB18ABB}" destId="{B8786B0C-099D-7A4A-8163-A383BC3AE015}" srcOrd="2" destOrd="0" parTransId="{60B2DD66-ED23-334F-9199-AA2262AC9A46}" sibTransId="{61BF878E-F7A6-194B-9969-37174FAAE4B8}"/>
     <dgm:cxn modelId="{4BE8C9CC-89A9-E145-9DCE-B0878FE7EFD2}" srcId="{F6EF380F-20C1-C14C-B7E0-601AF1AD8799}" destId="{B6FD977B-078F-BF41-A745-BC79A159F797}" srcOrd="1" destOrd="0" parTransId="{D4845112-6348-7F4C-ADF8-D9B49599745F}" sibTransId="{7578C2A8-4F03-CA41-82AC-5FE6DCD1D815}"/>
     <dgm:cxn modelId="{3B755DD2-4E47-B847-8D9D-26D367E88012}" type="presOf" srcId="{16D8A5E2-E527-3248-9D0E-9F07E6A2D9E9}" destId="{0183F3B7-01E8-1543-B2A3-D0D45DAE4476}" srcOrd="0" destOrd="0" presId="urn:microsoft.com/office/officeart/2005/8/layout/hierarchy1"/>
     <dgm:cxn modelId="{505D29D6-4932-7440-9A4C-A571504B7D42}" srcId="{B8786B0C-099D-7A4A-8163-A383BC3AE015}" destId="{06D10A9C-070C-6342-A916-E336E1C647FC}" srcOrd="0" destOrd="0" parTransId="{851AC2EB-CA40-BE4C-8B32-83A69C8B4910}" sibTransId="{292FD5C4-903F-2948-958A-8BC67C50FDE5}"/>
+    <dgm:cxn modelId="{0A2B3CDA-A61C-604E-9B94-EED091B8E6DC}" type="presOf" srcId="{F292BCEC-14E1-4B47-BE3E-C291D9BB520C}" destId="{F5377303-A40D-6D48-9484-A2FF3829DDA9}" srcOrd="0" destOrd="0" presId="urn:microsoft.com/office/officeart/2005/8/layout/hierarchy1"/>
     <dgm:cxn modelId="{F35689E0-D78B-654D-AA74-2CF7E1DC793C}" srcId="{331A7F73-8759-3648-A66A-1620557A9BCB}" destId="{3F9F6757-9A9B-E841-BF4A-69E8A6C46D0A}" srcOrd="0" destOrd="0" parTransId="{6D385C39-C099-764E-BAAE-70524DBEA35A}" sibTransId="{4CC8DBB1-1206-9842-A0D5-DC961B951B20}"/>
     <dgm:cxn modelId="{4B96A1E7-D88B-424D-80EE-F87FD325119C}" type="presOf" srcId="{FE700B84-EFE7-1645-BB63-E1E4D60FFAA5}" destId="{E2A29274-74AF-CE45-8B1A-FA1AE94018F1}" srcOrd="0" destOrd="0" presId="urn:microsoft.com/office/officeart/2005/8/layout/hierarchy1"/>
     <dgm:cxn modelId="{C7B5A1E9-D940-884E-A9AF-D5D327B85258}" type="presOf" srcId="{BFD6E591-AFEB-7246-B210-8E5107865857}" destId="{5B9AB06E-1A9F-1B40-A1BB-382A275AA321}" srcOrd="0" destOrd="0" presId="urn:microsoft.com/office/officeart/2005/8/layout/hierarchy1"/>
-    <dgm:cxn modelId="{A781C7EA-8B5E-7D49-8EA2-1E0EC0200E27}" type="presOf" srcId="{F292BCEC-14E1-4B47-BE3E-C291D9BB520C}" destId="{553DFD6C-97ED-084D-B46C-0E0D6C10BE50}" srcOrd="0" destOrd="0" presId="urn:microsoft.com/office/officeart/2005/8/layout/hierarchy1"/>
     <dgm:cxn modelId="{D1D087F2-FA2D-8641-B1CE-E39B85C89BEC}" type="presOf" srcId="{A4826C9C-C0FE-B14E-9FEA-B5D729319E6B}" destId="{B2FB9280-0896-F146-836B-93B98052A8A8}" srcOrd="0" destOrd="0" presId="urn:microsoft.com/office/officeart/2005/8/layout/hierarchy1"/>
     <dgm:cxn modelId="{7E7038F4-9CD5-364E-8D01-191BF3A28CC4}" type="presOf" srcId="{DCE5F12C-AE14-0540-BC45-92088DB37F82}" destId="{B0728E83-D84B-2F40-A15B-F1649F451870}" srcOrd="0" destOrd="0" presId="urn:microsoft.com/office/officeart/2005/8/layout/hierarchy1"/>
     <dgm:cxn modelId="{99F659F6-4731-544B-94C8-954C6D014F2F}" srcId="{75F4D0EF-0C3F-F44C-902C-DD276D8A6538}" destId="{A4826C9C-C0FE-B14E-9FEA-B5D729319E6B}" srcOrd="0" destOrd="0" parTransId="{06C9909D-9D10-FA4B-AE95-28817175F7B3}" sibTransId="{0406A716-6D40-C34B-939B-E6D579E09AB9}"/>
@@ -2520,18 +2604,18 @@
     <dgm:cxn modelId="{5D15AA6D-A15B-4F4E-9089-678C028E21D0}" type="presParOf" srcId="{39F253DF-CEB4-FB40-9754-0DD59A554FD5}" destId="{B0833B25-3E5C-C54A-ACCF-6A73DC0E2DBA}" srcOrd="0" destOrd="0" presId="urn:microsoft.com/office/officeart/2005/8/layout/hierarchy1"/>
     <dgm:cxn modelId="{677B01FA-558D-7143-B10B-53EEF86BBBD7}" type="presParOf" srcId="{39F253DF-CEB4-FB40-9754-0DD59A554FD5}" destId="{B0728E83-D84B-2F40-A15B-F1649F451870}" srcOrd="1" destOrd="0" presId="urn:microsoft.com/office/officeart/2005/8/layout/hierarchy1"/>
     <dgm:cxn modelId="{4C65065F-520C-544C-B61E-2A28E6E6B495}" type="presParOf" srcId="{49F80A91-22E3-174A-B00C-4012180E011D}" destId="{EF51D5B8-6F69-4E43-B7C6-55DD8A8D415E}" srcOrd="1" destOrd="0" presId="urn:microsoft.com/office/officeart/2005/8/layout/hierarchy1"/>
-    <dgm:cxn modelId="{0AE35EB5-16D5-7E43-97C4-1FE8779EB55E}" type="presParOf" srcId="{EC5C7A3D-C16A-2F40-B98B-1DFB34E0A704}" destId="{796E51D2-6C18-3543-806E-5E1AB994DDAA}" srcOrd="12" destOrd="0" presId="urn:microsoft.com/office/officeart/2005/8/layout/hierarchy1"/>
-    <dgm:cxn modelId="{3CF13C57-B32B-2A4C-8ED4-CF9A1A8EA5CC}" type="presParOf" srcId="{EC5C7A3D-C16A-2F40-B98B-1DFB34E0A704}" destId="{50F397C3-33A9-7144-9C33-C6DC428E5C8A}" srcOrd="13" destOrd="0" presId="urn:microsoft.com/office/officeart/2005/8/layout/hierarchy1"/>
-    <dgm:cxn modelId="{397479FC-88E1-EC43-9F61-39DD6038D2E2}" type="presParOf" srcId="{50F397C3-33A9-7144-9C33-C6DC428E5C8A}" destId="{38886DC8-D279-1244-9F54-86A99F113718}" srcOrd="0" destOrd="0" presId="urn:microsoft.com/office/officeart/2005/8/layout/hierarchy1"/>
-    <dgm:cxn modelId="{9D77AEAC-9BE4-514D-A5F1-9694F1085BE4}" type="presParOf" srcId="{38886DC8-D279-1244-9F54-86A99F113718}" destId="{B6D791AA-5A49-DA4C-AFA0-5258742C7C43}" srcOrd="0" destOrd="0" presId="urn:microsoft.com/office/officeart/2005/8/layout/hierarchy1"/>
-    <dgm:cxn modelId="{2505ADAA-95E0-364E-8EA1-005569931F2A}" type="presParOf" srcId="{38886DC8-D279-1244-9F54-86A99F113718}" destId="{B315AFEE-A27D-894C-91FB-F281DBBB37A0}" srcOrd="1" destOrd="0" presId="urn:microsoft.com/office/officeart/2005/8/layout/hierarchy1"/>
-    <dgm:cxn modelId="{252D629D-BC90-7645-8218-F842D86265D1}" type="presParOf" srcId="{50F397C3-33A9-7144-9C33-C6DC428E5C8A}" destId="{08333B51-5A2A-EC46-8004-3EECECC3C511}" srcOrd="1" destOrd="0" presId="urn:microsoft.com/office/officeart/2005/8/layout/hierarchy1"/>
-    <dgm:cxn modelId="{72A96E97-B2A8-754B-82C9-246DCCED609F}" type="presParOf" srcId="{EC5C7A3D-C16A-2F40-B98B-1DFB34E0A704}" destId="{553DFD6C-97ED-084D-B46C-0E0D6C10BE50}" srcOrd="14" destOrd="0" presId="urn:microsoft.com/office/officeart/2005/8/layout/hierarchy1"/>
-    <dgm:cxn modelId="{51166AE1-5CC6-F04C-BCD5-87597DDA1A6E}" type="presParOf" srcId="{EC5C7A3D-C16A-2F40-B98B-1DFB34E0A704}" destId="{48E641EF-EC83-3D48-A1EC-5D131524B5FC}" srcOrd="15" destOrd="0" presId="urn:microsoft.com/office/officeart/2005/8/layout/hierarchy1"/>
-    <dgm:cxn modelId="{6032053A-D97D-EA48-8622-4886A4FE381F}" type="presParOf" srcId="{48E641EF-EC83-3D48-A1EC-5D131524B5FC}" destId="{82D95276-1A05-734D-B066-6EBCFCD54CE5}" srcOrd="0" destOrd="0" presId="urn:microsoft.com/office/officeart/2005/8/layout/hierarchy1"/>
-    <dgm:cxn modelId="{693E6709-81DC-784A-9391-16F45FF324C0}" type="presParOf" srcId="{82D95276-1A05-734D-B066-6EBCFCD54CE5}" destId="{D7530647-336C-304E-8A66-656A50CAD45B}" srcOrd="0" destOrd="0" presId="urn:microsoft.com/office/officeart/2005/8/layout/hierarchy1"/>
-    <dgm:cxn modelId="{B5AD95C3-DF86-2B47-866E-0199DBC666BD}" type="presParOf" srcId="{82D95276-1A05-734D-B066-6EBCFCD54CE5}" destId="{95D13640-EA3A-1245-85B1-3C9070EDEEB1}" srcOrd="1" destOrd="0" presId="urn:microsoft.com/office/officeart/2005/8/layout/hierarchy1"/>
-    <dgm:cxn modelId="{765CB835-635B-734D-BA4C-F31F27471796}" type="presParOf" srcId="{48E641EF-EC83-3D48-A1EC-5D131524B5FC}" destId="{75D9E03C-3BBF-0D48-B9B1-49E9AFFF9AAC}" srcOrd="1" destOrd="0" presId="urn:microsoft.com/office/officeart/2005/8/layout/hierarchy1"/>
+    <dgm:cxn modelId="{245A5DB5-2850-104D-BB27-E7BF93B68D41}" type="presParOf" srcId="{EC5C7A3D-C16A-2F40-B98B-1DFB34E0A704}" destId="{D3C677DE-1A63-6041-B02D-4A7F81B543E1}" srcOrd="12" destOrd="0" presId="urn:microsoft.com/office/officeart/2005/8/layout/hierarchy1"/>
+    <dgm:cxn modelId="{91A0F103-40B0-0340-BE4A-8D68395A82E9}" type="presParOf" srcId="{EC5C7A3D-C16A-2F40-B98B-1DFB34E0A704}" destId="{B83D8E62-BD7F-0A49-B878-3A8BBFAC5C8A}" srcOrd="13" destOrd="0" presId="urn:microsoft.com/office/officeart/2005/8/layout/hierarchy1"/>
+    <dgm:cxn modelId="{6B67C824-667B-D64B-A49A-07E2CE90563F}" type="presParOf" srcId="{B83D8E62-BD7F-0A49-B878-3A8BBFAC5C8A}" destId="{0754D9DA-D275-5B4C-9C5B-85570F235147}" srcOrd="0" destOrd="0" presId="urn:microsoft.com/office/officeart/2005/8/layout/hierarchy1"/>
+    <dgm:cxn modelId="{50F04C10-48A7-584A-A711-3F7C48C09C22}" type="presParOf" srcId="{0754D9DA-D275-5B4C-9C5B-85570F235147}" destId="{E250DFF1-67FC-0B4F-807C-A1076F5DFAC5}" srcOrd="0" destOrd="0" presId="urn:microsoft.com/office/officeart/2005/8/layout/hierarchy1"/>
+    <dgm:cxn modelId="{2B25575F-C4F7-894F-9BEC-F14964682B27}" type="presParOf" srcId="{0754D9DA-D275-5B4C-9C5B-85570F235147}" destId="{80CAE643-EF4F-004F-9580-07C1ECF963D6}" srcOrd="1" destOrd="0" presId="urn:microsoft.com/office/officeart/2005/8/layout/hierarchy1"/>
+    <dgm:cxn modelId="{CBA16D6F-B8D7-2841-BD94-1EDCDA501FE3}" type="presParOf" srcId="{B83D8E62-BD7F-0A49-B878-3A8BBFAC5C8A}" destId="{85F34973-1D99-FE49-9635-A78C162025F2}" srcOrd="1" destOrd="0" presId="urn:microsoft.com/office/officeart/2005/8/layout/hierarchy1"/>
+    <dgm:cxn modelId="{734DDF22-0348-BB4A-8937-4EC481DC2111}" type="presParOf" srcId="{EC5C7A3D-C16A-2F40-B98B-1DFB34E0A704}" destId="{F5377303-A40D-6D48-9484-A2FF3829DDA9}" srcOrd="14" destOrd="0" presId="urn:microsoft.com/office/officeart/2005/8/layout/hierarchy1"/>
+    <dgm:cxn modelId="{0D1B2A74-9636-EC48-82D8-9AD41660E4BE}" type="presParOf" srcId="{EC5C7A3D-C16A-2F40-B98B-1DFB34E0A704}" destId="{DBDF92A9-3B26-864F-A5C5-DA6F1DD52491}" srcOrd="15" destOrd="0" presId="urn:microsoft.com/office/officeart/2005/8/layout/hierarchy1"/>
+    <dgm:cxn modelId="{F4D255B1-C304-CA42-A701-AF5CF7B7348F}" type="presParOf" srcId="{DBDF92A9-3B26-864F-A5C5-DA6F1DD52491}" destId="{6008A77D-8A8A-7144-A3BA-5F124510F6B6}" srcOrd="0" destOrd="0" presId="urn:microsoft.com/office/officeart/2005/8/layout/hierarchy1"/>
+    <dgm:cxn modelId="{BECA956C-F7DD-FA46-91EE-748270097EA4}" type="presParOf" srcId="{6008A77D-8A8A-7144-A3BA-5F124510F6B6}" destId="{34B252A4-107E-1D49-A9C0-E5C253FA0ADB}" srcOrd="0" destOrd="0" presId="urn:microsoft.com/office/officeart/2005/8/layout/hierarchy1"/>
+    <dgm:cxn modelId="{04A56261-879C-8D41-B091-3BE9F8AE523E}" type="presParOf" srcId="{6008A77D-8A8A-7144-A3BA-5F124510F6B6}" destId="{5B6B71A2-0562-B941-ABF5-A240861F0460}" srcOrd="1" destOrd="0" presId="urn:microsoft.com/office/officeart/2005/8/layout/hierarchy1"/>
+    <dgm:cxn modelId="{220C263A-725C-904A-A576-053BA8443070}" type="presParOf" srcId="{DBDF92A9-3B26-864F-A5C5-DA6F1DD52491}" destId="{A4C89F2C-6383-ED4E-87FE-78669E4FA981}" srcOrd="1" destOrd="0" presId="urn:microsoft.com/office/officeart/2005/8/layout/hierarchy1"/>
   </dgm:cxnLst>
   <dgm:bg/>
   <dgm:whole/>
@@ -2551,15 +2635,15 @@
       <dsp:cNvGrpSpPr/>
     </dsp:nvGrpSpPr>
     <dsp:grpSpPr/>
-    <dsp:sp modelId="{553DFD6C-97ED-084D-B46C-0E0D6C10BE50}">
+    <dsp:sp modelId="{F5377303-A40D-6D48-9484-A2FF3829DDA9}">
       <dsp:nvSpPr>
         <dsp:cNvPr id="0" name=""/>
         <dsp:cNvSpPr/>
       </dsp:nvSpPr>
       <dsp:spPr>
         <a:xfrm>
-          <a:off x="2673380" y="330811"/>
-          <a:ext cx="2448756" cy="129487"/>
+          <a:off x="2673478" y="471351"/>
+          <a:ext cx="2450477" cy="128970"/>
         </a:xfrm>
         <a:custGeom>
           <a:avLst/>
@@ -2573,13 +2657,13 @@
                 <a:pt x="0" y="0"/>
               </a:moveTo>
               <a:lnTo>
-                <a:pt x="0" y="88241"/>
+                <a:pt x="0" y="87889"/>
               </a:lnTo>
               <a:lnTo>
-                <a:pt x="2448756" y="88241"/>
+                <a:pt x="2450477" y="87889"/>
               </a:lnTo>
               <a:lnTo>
-                <a:pt x="2448756" y="129487"/>
+                <a:pt x="2450477" y="128970"/>
               </a:lnTo>
             </a:path>
           </a:pathLst>
@@ -2613,15 +2697,15 @@
         <a:fontRef idx="minor"/>
       </dsp:style>
     </dsp:sp>
-    <dsp:sp modelId="{796E51D2-6C18-3543-806E-5E1AB994DDAA}">
+    <dsp:sp modelId="{D3C677DE-1A63-6041-B02D-4A7F81B543E1}">
       <dsp:nvSpPr>
         <dsp:cNvPr id="0" name=""/>
         <dsp:cNvSpPr/>
       </dsp:nvSpPr>
       <dsp:spPr>
         <a:xfrm>
-          <a:off x="2673380" y="330811"/>
-          <a:ext cx="1904588" cy="129487"/>
+          <a:off x="2673478" y="471351"/>
+          <a:ext cx="1896980" cy="128970"/>
         </a:xfrm>
         <a:custGeom>
           <a:avLst/>
@@ -2635,13 +2719,13 @@
                 <a:pt x="0" y="0"/>
               </a:moveTo>
               <a:lnTo>
-                <a:pt x="0" y="88241"/>
+                <a:pt x="0" y="87889"/>
               </a:lnTo>
               <a:lnTo>
-                <a:pt x="1904588" y="88241"/>
+                <a:pt x="1896980" y="87889"/>
               </a:lnTo>
               <a:lnTo>
-                <a:pt x="1904588" y="129487"/>
+                <a:pt x="1896980" y="128970"/>
               </a:lnTo>
             </a:path>
           </a:pathLst>
@@ -2682,8 +2766,8 @@
       </dsp:nvSpPr>
       <dsp:spPr>
         <a:xfrm>
-          <a:off x="4033800" y="743019"/>
-          <a:ext cx="272084" cy="129487"/>
+          <a:off x="4016961" y="964992"/>
+          <a:ext cx="270997" cy="128970"/>
         </a:xfrm>
         <a:custGeom>
           <a:avLst/>
@@ -2697,13 +2781,13 @@
                 <a:pt x="0" y="0"/>
               </a:moveTo>
               <a:lnTo>
-                <a:pt x="0" y="88241"/>
+                <a:pt x="0" y="87889"/>
               </a:lnTo>
               <a:lnTo>
-                <a:pt x="272084" y="88241"/>
+                <a:pt x="270997" y="87889"/>
               </a:lnTo>
               <a:lnTo>
-                <a:pt x="272084" y="129487"/>
+                <a:pt x="270997" y="128970"/>
               </a:lnTo>
             </a:path>
           </a:pathLst>
@@ -2744,8 +2828,8 @@
       </dsp:nvSpPr>
       <dsp:spPr>
         <a:xfrm>
-          <a:off x="3761716" y="743019"/>
-          <a:ext cx="272084" cy="129487"/>
+          <a:off x="3745964" y="964992"/>
+          <a:ext cx="270997" cy="128970"/>
         </a:xfrm>
         <a:custGeom>
           <a:avLst/>
@@ -2756,16 +2840,16 @@
           <a:pathLst>
             <a:path>
               <a:moveTo>
-                <a:pt x="272084" y="0"/>
+                <a:pt x="270997" y="0"/>
               </a:moveTo>
               <a:lnTo>
-                <a:pt x="272084" y="88241"/>
+                <a:pt x="270997" y="87889"/>
               </a:lnTo>
               <a:lnTo>
-                <a:pt x="0" y="88241"/>
+                <a:pt x="0" y="87889"/>
               </a:lnTo>
               <a:lnTo>
-                <a:pt x="0" y="129487"/>
+                <a:pt x="0" y="128970"/>
               </a:lnTo>
             </a:path>
           </a:pathLst>
@@ -2806,8 +2890,8 @@
       </dsp:nvSpPr>
       <dsp:spPr>
         <a:xfrm>
-          <a:off x="2673380" y="330811"/>
-          <a:ext cx="1360420" cy="129487"/>
+          <a:off x="2673478" y="471351"/>
+          <a:ext cx="1343482" cy="128970"/>
         </a:xfrm>
         <a:custGeom>
           <a:avLst/>
@@ -2821,13 +2905,13 @@
                 <a:pt x="0" y="0"/>
               </a:moveTo>
               <a:lnTo>
-                <a:pt x="0" y="88241"/>
+                <a:pt x="0" y="87889"/>
               </a:lnTo>
               <a:lnTo>
-                <a:pt x="1360420" y="88241"/>
+                <a:pt x="1343482" y="87889"/>
               </a:lnTo>
               <a:lnTo>
-                <a:pt x="1360420" y="129487"/>
+                <a:pt x="1343482" y="128970"/>
               </a:lnTo>
             </a:path>
           </a:pathLst>
@@ -2868,8 +2952,8 @@
       </dsp:nvSpPr>
       <dsp:spPr>
         <a:xfrm>
-          <a:off x="2673380" y="330811"/>
-          <a:ext cx="816252" cy="129487"/>
+          <a:off x="2673478" y="471351"/>
+          <a:ext cx="801488" cy="128970"/>
         </a:xfrm>
         <a:custGeom>
           <a:avLst/>
@@ -2883,13 +2967,13 @@
                 <a:pt x="0" y="0"/>
               </a:moveTo>
               <a:lnTo>
-                <a:pt x="0" y="88241"/>
+                <a:pt x="0" y="87889"/>
               </a:lnTo>
               <a:lnTo>
-                <a:pt x="816252" y="88241"/>
+                <a:pt x="801488" y="87889"/>
               </a:lnTo>
               <a:lnTo>
-                <a:pt x="816252" y="129487"/>
+                <a:pt x="801488" y="128970"/>
               </a:lnTo>
             </a:path>
           </a:pathLst>
@@ -2930,8 +3014,8 @@
       </dsp:nvSpPr>
       <dsp:spPr>
         <a:xfrm>
-          <a:off x="2945464" y="743019"/>
-          <a:ext cx="272084" cy="129487"/>
+          <a:off x="2932972" y="956635"/>
+          <a:ext cx="270997" cy="128970"/>
         </a:xfrm>
         <a:custGeom>
           <a:avLst/>
@@ -2945,13 +3029,13 @@
                 <a:pt x="0" y="0"/>
               </a:moveTo>
               <a:lnTo>
-                <a:pt x="0" y="88241"/>
+                <a:pt x="0" y="87889"/>
               </a:lnTo>
               <a:lnTo>
-                <a:pt x="272084" y="88241"/>
+                <a:pt x="270997" y="87889"/>
               </a:lnTo>
               <a:lnTo>
-                <a:pt x="272084" y="129487"/>
+                <a:pt x="270997" y="128970"/>
               </a:lnTo>
             </a:path>
           </a:pathLst>
@@ -2992,8 +3076,8 @@
       </dsp:nvSpPr>
       <dsp:spPr>
         <a:xfrm>
-          <a:off x="2673380" y="743019"/>
-          <a:ext cx="272084" cy="129487"/>
+          <a:off x="2661975" y="956635"/>
+          <a:ext cx="270997" cy="128970"/>
         </a:xfrm>
         <a:custGeom>
           <a:avLst/>
@@ -3004,16 +3088,16 @@
           <a:pathLst>
             <a:path>
               <a:moveTo>
-                <a:pt x="272084" y="0"/>
+                <a:pt x="270997" y="0"/>
               </a:moveTo>
               <a:lnTo>
-                <a:pt x="272084" y="88241"/>
+                <a:pt x="270997" y="87889"/>
               </a:lnTo>
               <a:lnTo>
-                <a:pt x="0" y="88241"/>
+                <a:pt x="0" y="87889"/>
               </a:lnTo>
               <a:lnTo>
-                <a:pt x="0" y="129487"/>
+                <a:pt x="0" y="128970"/>
               </a:lnTo>
             </a:path>
           </a:pathLst>
@@ -3054,8 +3138,8 @@
       </dsp:nvSpPr>
       <dsp:spPr>
         <a:xfrm>
-          <a:off x="2673380" y="330811"/>
-          <a:ext cx="272084" cy="129487"/>
+          <a:off x="2673478" y="471351"/>
+          <a:ext cx="259494" cy="128970"/>
         </a:xfrm>
         <a:custGeom>
           <a:avLst/>
@@ -3069,13 +3153,13 @@
                 <a:pt x="0" y="0"/>
               </a:moveTo>
               <a:lnTo>
-                <a:pt x="0" y="88241"/>
+                <a:pt x="0" y="87889"/>
               </a:lnTo>
               <a:lnTo>
-                <a:pt x="272084" y="88241"/>
+                <a:pt x="259494" y="87889"/>
               </a:lnTo>
               <a:lnTo>
-                <a:pt x="272084" y="129487"/>
+                <a:pt x="259494" y="128970"/>
               </a:lnTo>
             </a:path>
           </a:pathLst>
@@ -3116,8 +3200,8 @@
       </dsp:nvSpPr>
       <dsp:spPr>
         <a:xfrm>
-          <a:off x="1857127" y="743019"/>
-          <a:ext cx="272084" cy="129487"/>
+          <a:off x="1848984" y="956635"/>
+          <a:ext cx="270997" cy="128970"/>
         </a:xfrm>
         <a:custGeom>
           <a:avLst/>
@@ -3131,13 +3215,13 @@
                 <a:pt x="0" y="0"/>
               </a:moveTo>
               <a:lnTo>
-                <a:pt x="0" y="88241"/>
+                <a:pt x="0" y="87889"/>
               </a:lnTo>
               <a:lnTo>
-                <a:pt x="272084" y="88241"/>
+                <a:pt x="270997" y="87889"/>
               </a:lnTo>
               <a:lnTo>
-                <a:pt x="272084" y="129487"/>
+                <a:pt x="270997" y="128970"/>
               </a:lnTo>
             </a:path>
           </a:pathLst>
@@ -3178,8 +3262,8 @@
       </dsp:nvSpPr>
       <dsp:spPr>
         <a:xfrm>
-          <a:off x="1585043" y="743019"/>
-          <a:ext cx="272084" cy="129487"/>
+          <a:off x="1577987" y="956635"/>
+          <a:ext cx="270997" cy="128970"/>
         </a:xfrm>
         <a:custGeom>
           <a:avLst/>
@@ -3190,16 +3274,16 @@
           <a:pathLst>
             <a:path>
               <a:moveTo>
-                <a:pt x="272084" y="0"/>
+                <a:pt x="270997" y="0"/>
               </a:moveTo>
               <a:lnTo>
-                <a:pt x="272084" y="88241"/>
+                <a:pt x="270997" y="87889"/>
               </a:lnTo>
               <a:lnTo>
-                <a:pt x="0" y="88241"/>
+                <a:pt x="0" y="87889"/>
               </a:lnTo>
               <a:lnTo>
-                <a:pt x="0" y="129487"/>
+                <a:pt x="0" y="128970"/>
               </a:lnTo>
             </a:path>
           </a:pathLst>
@@ -3240,8 +3324,8 @@
       </dsp:nvSpPr>
       <dsp:spPr>
         <a:xfrm>
-          <a:off x="1857127" y="330811"/>
-          <a:ext cx="816252" cy="129487"/>
+          <a:off x="1848984" y="471351"/>
+          <a:ext cx="824494" cy="128970"/>
         </a:xfrm>
         <a:custGeom>
           <a:avLst/>
@@ -3252,16 +3336,16 @@
           <a:pathLst>
             <a:path>
               <a:moveTo>
-                <a:pt x="816252" y="0"/>
+                <a:pt x="824494" y="0"/>
               </a:moveTo>
               <a:lnTo>
-                <a:pt x="816252" y="88241"/>
+                <a:pt x="824494" y="87889"/>
               </a:lnTo>
               <a:lnTo>
-                <a:pt x="0" y="88241"/>
+                <a:pt x="0" y="87889"/>
               </a:lnTo>
               <a:lnTo>
-                <a:pt x="0" y="129487"/>
+                <a:pt x="0" y="128970"/>
               </a:lnTo>
             </a:path>
           </a:pathLst>
@@ -3302,8 +3386,8 @@
       </dsp:nvSpPr>
       <dsp:spPr>
         <a:xfrm>
-          <a:off x="768791" y="743019"/>
-          <a:ext cx="272084" cy="129487"/>
+          <a:off x="764995" y="956635"/>
+          <a:ext cx="270997" cy="128970"/>
         </a:xfrm>
         <a:custGeom>
           <a:avLst/>
@@ -3317,13 +3401,13 @@
                 <a:pt x="0" y="0"/>
               </a:moveTo>
               <a:lnTo>
-                <a:pt x="0" y="88241"/>
+                <a:pt x="0" y="87889"/>
               </a:lnTo>
               <a:lnTo>
-                <a:pt x="272084" y="88241"/>
+                <a:pt x="270997" y="87889"/>
               </a:lnTo>
               <a:lnTo>
-                <a:pt x="272084" y="129487"/>
+                <a:pt x="270997" y="128970"/>
               </a:lnTo>
             </a:path>
           </a:pathLst>
@@ -3364,8 +3448,8 @@
       </dsp:nvSpPr>
       <dsp:spPr>
         <a:xfrm>
-          <a:off x="496707" y="743019"/>
-          <a:ext cx="272084" cy="129487"/>
+          <a:off x="493998" y="956635"/>
+          <a:ext cx="270997" cy="128970"/>
         </a:xfrm>
         <a:custGeom>
           <a:avLst/>
@@ -3376,16 +3460,16 @@
           <a:pathLst>
             <a:path>
               <a:moveTo>
-                <a:pt x="272084" y="0"/>
+                <a:pt x="270997" y="0"/>
               </a:moveTo>
               <a:lnTo>
-                <a:pt x="272084" y="88241"/>
+                <a:pt x="270997" y="87889"/>
               </a:lnTo>
               <a:lnTo>
-                <a:pt x="0" y="88241"/>
+                <a:pt x="0" y="87889"/>
               </a:lnTo>
               <a:lnTo>
-                <a:pt x="0" y="129487"/>
+                <a:pt x="0" y="128970"/>
               </a:lnTo>
             </a:path>
           </a:pathLst>
@@ -3426,8 +3510,8 @@
       </dsp:nvSpPr>
       <dsp:spPr>
         <a:xfrm>
-          <a:off x="768791" y="330811"/>
-          <a:ext cx="1904588" cy="129487"/>
+          <a:off x="764995" y="471351"/>
+          <a:ext cx="1908483" cy="128970"/>
         </a:xfrm>
         <a:custGeom>
           <a:avLst/>
@@ -3438,16 +3522,16 @@
           <a:pathLst>
             <a:path>
               <a:moveTo>
-                <a:pt x="1904588" y="0"/>
+                <a:pt x="1908483" y="0"/>
               </a:moveTo>
               <a:lnTo>
-                <a:pt x="1904588" y="88241"/>
+                <a:pt x="1908483" y="87889"/>
               </a:lnTo>
               <a:lnTo>
-                <a:pt x="0" y="88241"/>
+                <a:pt x="0" y="87889"/>
               </a:lnTo>
               <a:lnTo>
-                <a:pt x="0" y="129487"/>
+                <a:pt x="0" y="128970"/>
               </a:lnTo>
             </a:path>
           </a:pathLst>
@@ -3488,8 +3572,8 @@
       </dsp:nvSpPr>
       <dsp:spPr>
         <a:xfrm>
-          <a:off x="224623" y="330811"/>
-          <a:ext cx="2448756" cy="129487"/>
+          <a:off x="223001" y="471351"/>
+          <a:ext cx="2450477" cy="128970"/>
         </a:xfrm>
         <a:custGeom>
           <a:avLst/>
@@ -3500,16 +3584,16 @@
           <a:pathLst>
             <a:path>
               <a:moveTo>
-                <a:pt x="2448756" y="0"/>
+                <a:pt x="2450477" y="0"/>
               </a:moveTo>
               <a:lnTo>
-                <a:pt x="2448756" y="88241"/>
+                <a:pt x="2450477" y="87889"/>
               </a:lnTo>
               <a:lnTo>
-                <a:pt x="0" y="88241"/>
+                <a:pt x="0" y="87889"/>
               </a:lnTo>
               <a:lnTo>
-                <a:pt x="0" y="129487"/>
+                <a:pt x="0" y="128970"/>
               </a:lnTo>
             </a:path>
           </a:pathLst>
@@ -3550,8 +3634,8 @@
       </dsp:nvSpPr>
       <dsp:spPr>
         <a:xfrm>
-          <a:off x="2450765" y="48091"/>
-          <a:ext cx="445228" cy="282720"/>
+          <a:off x="2451753" y="113196"/>
+          <a:ext cx="443449" cy="358155"/>
         </a:xfrm>
         <a:prstGeom prst="roundRect">
           <a:avLst>
@@ -3602,8 +3686,8 @@
       </dsp:nvSpPr>
       <dsp:spPr>
         <a:xfrm>
-          <a:off x="2500235" y="95088"/>
-          <a:ext cx="445228" cy="282720"/>
+          <a:off x="2501026" y="160004"/>
+          <a:ext cx="443449" cy="358155"/>
         </a:xfrm>
         <a:prstGeom prst="roundRect">
           <a:avLst>
@@ -3670,8 +3754,8 @@
         </a:p>
       </dsp:txBody>
       <dsp:txXfrm>
-        <a:off x="2508516" y="103369"/>
-        <a:ext cx="428666" cy="266158"/>
+        <a:off x="2511516" y="170494"/>
+        <a:ext cx="422469" cy="337175"/>
       </dsp:txXfrm>
     </dsp:sp>
     <dsp:sp modelId="{164B58FA-72A2-B844-8E6C-983ECD8C7CC8}">
@@ -3681,8 +3765,8 @@
       </dsp:nvSpPr>
       <dsp:spPr>
         <a:xfrm>
-          <a:off x="2009" y="460299"/>
-          <a:ext cx="445228" cy="282720"/>
+          <a:off x="1276" y="600321"/>
+          <a:ext cx="443449" cy="356313"/>
         </a:xfrm>
         <a:prstGeom prst="roundRect">
           <a:avLst>
@@ -3733,8 +3817,8 @@
       </dsp:nvSpPr>
       <dsp:spPr>
         <a:xfrm>
-          <a:off x="51478" y="507295"/>
-          <a:ext cx="445228" cy="282720"/>
+          <a:off x="50548" y="647130"/>
+          <a:ext cx="443449" cy="356313"/>
         </a:xfrm>
         <a:prstGeom prst="roundRect">
           <a:avLst>
@@ -3796,13 +3880,20 @@
           </a:pPr>
           <a:r>
             <a:rPr lang="pt-PT" sz="500" kern="1200"/>
-            <a:t>1. Selecionar preencher formulário </a:t>
+            <a:t>1. Selecionar preencher formulário</a:t>
+          </a:r>
+          <a:br>
+            <a:rPr lang="pt-PT" sz="500" kern="1200"/>
+          </a:br>
+          <a:r>
+            <a:rPr lang="pt-PT" sz="500" kern="1200"/>
+            <a:t>___________</a:t>
           </a:r>
         </a:p>
       </dsp:txBody>
       <dsp:txXfrm>
-        <a:off x="59759" y="515576"/>
-        <a:ext cx="428666" cy="266158"/>
+        <a:off x="60984" y="657566"/>
+        <a:ext cx="422577" cy="335441"/>
       </dsp:txXfrm>
     </dsp:sp>
     <dsp:sp modelId="{0D221EB6-C7FA-954F-93BB-86132A4A4EB7}">
@@ -3812,8 +3903,8 @@
       </dsp:nvSpPr>
       <dsp:spPr>
         <a:xfrm>
-          <a:off x="546177" y="460299"/>
-          <a:ext cx="445228" cy="282720"/>
+          <a:off x="543270" y="600321"/>
+          <a:ext cx="443449" cy="356313"/>
         </a:xfrm>
         <a:prstGeom prst="roundRect">
           <a:avLst>
@@ -3864,8 +3955,8 @@
       </dsp:nvSpPr>
       <dsp:spPr>
         <a:xfrm>
-          <a:off x="595647" y="507295"/>
-          <a:ext cx="445228" cy="282720"/>
+          <a:off x="592542" y="647130"/>
+          <a:ext cx="443449" cy="356313"/>
         </a:xfrm>
         <a:prstGeom prst="roundRect">
           <a:avLst>
@@ -3932,8 +4023,8 @@
         </a:p>
       </dsp:txBody>
       <dsp:txXfrm>
-        <a:off x="603928" y="515576"/>
-        <a:ext cx="428666" cy="266158"/>
+        <a:off x="602978" y="657566"/>
+        <a:ext cx="422577" cy="335441"/>
       </dsp:txXfrm>
     </dsp:sp>
     <dsp:sp modelId="{B780830F-2EB3-7241-8E60-3723C61B89EA}">
@@ -3943,8 +4034,8 @@
       </dsp:nvSpPr>
       <dsp:spPr>
         <a:xfrm>
-          <a:off x="274093" y="872506"/>
-          <a:ext cx="445228" cy="282720"/>
+          <a:off x="272273" y="1085605"/>
+          <a:ext cx="443449" cy="364786"/>
         </a:xfrm>
         <a:prstGeom prst="roundRect">
           <a:avLst>
@@ -3995,8 +4086,8 @@
       </dsp:nvSpPr>
       <dsp:spPr>
         <a:xfrm>
-          <a:off x="323563" y="919503"/>
-          <a:ext cx="445228" cy="282720"/>
+          <a:off x="321545" y="1132413"/>
+          <a:ext cx="443449" cy="364786"/>
         </a:xfrm>
         <a:prstGeom prst="roundRect">
           <a:avLst>
@@ -4060,11 +4151,18 @@
             <a:rPr lang="pt-PT" sz="500" kern="1200"/>
             <a:t>2.1. Selecionar Dropdown</a:t>
           </a:r>
+          <a:br>
+            <a:rPr lang="pt-PT" sz="500" kern="1200"/>
+          </a:br>
+          <a:r>
+            <a:rPr lang="pt-PT" sz="500" kern="1200"/>
+            <a:t>___________</a:t>
+          </a:r>
         </a:p>
       </dsp:txBody>
       <dsp:txXfrm>
-        <a:off x="331844" y="927784"/>
-        <a:ext cx="428666" cy="266158"/>
+        <a:off x="332229" y="1143097"/>
+        <a:ext cx="422081" cy="343418"/>
       </dsp:txXfrm>
     </dsp:sp>
     <dsp:sp modelId="{30997856-8D17-2546-8A37-D3624F8FE2B7}">
@@ -4074,8 +4172,8 @@
       </dsp:nvSpPr>
       <dsp:spPr>
         <a:xfrm>
-          <a:off x="818261" y="872506"/>
-          <a:ext cx="445228" cy="282720"/>
+          <a:off x="814267" y="1085605"/>
+          <a:ext cx="443449" cy="364786"/>
         </a:xfrm>
         <a:prstGeom prst="roundRect">
           <a:avLst>
@@ -4126,8 +4224,8 @@
       </dsp:nvSpPr>
       <dsp:spPr>
         <a:xfrm>
-          <a:off x="867731" y="919503"/>
-          <a:ext cx="445228" cy="282720"/>
+          <a:off x="863539" y="1132413"/>
+          <a:ext cx="443449" cy="364786"/>
         </a:xfrm>
         <a:prstGeom prst="roundRect">
           <a:avLst>
@@ -4191,11 +4289,18 @@
             <a:rPr lang="pt-PT" sz="500" kern="1200"/>
             <a:t>2.2. Escolhe Nº pretendido</a:t>
           </a:r>
+          <a:br>
+            <a:rPr lang="pt-PT" sz="500" kern="1200"/>
+          </a:br>
+          <a:r>
+            <a:rPr lang="pt-PT" sz="500" kern="1200"/>
+            <a:t>___________</a:t>
+          </a:r>
         </a:p>
       </dsp:txBody>
       <dsp:txXfrm>
-        <a:off x="876012" y="927784"/>
-        <a:ext cx="428666" cy="266158"/>
+        <a:off x="874223" y="1143097"/>
+        <a:ext cx="422081" cy="343418"/>
       </dsp:txXfrm>
     </dsp:sp>
     <dsp:sp modelId="{D2BC1872-749F-B649-9365-23E3982ABA17}">
@@ -4205,8 +4310,8 @@
       </dsp:nvSpPr>
       <dsp:spPr>
         <a:xfrm>
-          <a:off x="1634513" y="460299"/>
-          <a:ext cx="445228" cy="282720"/>
+          <a:off x="1627259" y="600321"/>
+          <a:ext cx="443449" cy="356313"/>
         </a:xfrm>
         <a:prstGeom prst="roundRect">
           <a:avLst>
@@ -4257,8 +4362,8 @@
       </dsp:nvSpPr>
       <dsp:spPr>
         <a:xfrm>
-          <a:off x="1683983" y="507295"/>
-          <a:ext cx="445228" cy="282720"/>
+          <a:off x="1676531" y="647130"/>
+          <a:ext cx="443449" cy="356313"/>
         </a:xfrm>
         <a:prstGeom prst="roundRect">
           <a:avLst>
@@ -4325,8 +4430,8 @@
         </a:p>
       </dsp:txBody>
       <dsp:txXfrm>
-        <a:off x="1692264" y="515576"/>
-        <a:ext cx="428666" cy="266158"/>
+        <a:off x="1686967" y="657566"/>
+        <a:ext cx="422577" cy="335441"/>
       </dsp:txXfrm>
     </dsp:sp>
     <dsp:sp modelId="{7B26FC52-CD3A-AD48-B69E-91C564AEAA8A}">
@@ -4336,8 +4441,8 @@
       </dsp:nvSpPr>
       <dsp:spPr>
         <a:xfrm>
-          <a:off x="1362429" y="872506"/>
-          <a:ext cx="445228" cy="282720"/>
+          <a:off x="1356262" y="1085605"/>
+          <a:ext cx="443449" cy="364786"/>
         </a:xfrm>
         <a:prstGeom prst="roundRect">
           <a:avLst>
@@ -4388,8 +4493,8 @@
       </dsp:nvSpPr>
       <dsp:spPr>
         <a:xfrm>
-          <a:off x="1411899" y="919503"/>
-          <a:ext cx="445228" cy="282720"/>
+          <a:off x="1405534" y="1132413"/>
+          <a:ext cx="443449" cy="364786"/>
         </a:xfrm>
         <a:prstGeom prst="roundRect">
           <a:avLst>
@@ -4453,11 +4558,18 @@
             <a:rPr lang="pt-PT" sz="500" kern="1200"/>
             <a:t>3.1. Selecionar Dropdown</a:t>
           </a:r>
+          <a:br>
+            <a:rPr lang="pt-PT" sz="500" kern="1200"/>
+          </a:br>
+          <a:r>
+            <a:rPr lang="pt-PT" sz="500" kern="1200"/>
+            <a:t>___________</a:t>
+          </a:r>
         </a:p>
       </dsp:txBody>
       <dsp:txXfrm>
-        <a:off x="1420180" y="927784"/>
-        <a:ext cx="428666" cy="266158"/>
+        <a:off x="1416218" y="1143097"/>
+        <a:ext cx="422081" cy="343418"/>
       </dsp:txXfrm>
     </dsp:sp>
     <dsp:sp modelId="{F2A20BE8-5F9D-9744-A74B-CF48D8DB3416}">
@@ -4467,8 +4579,8 @@
       </dsp:nvSpPr>
       <dsp:spPr>
         <a:xfrm>
-          <a:off x="1906597" y="872506"/>
-          <a:ext cx="445228" cy="282720"/>
+          <a:off x="1898256" y="1085605"/>
+          <a:ext cx="443449" cy="364786"/>
         </a:xfrm>
         <a:prstGeom prst="roundRect">
           <a:avLst>
@@ -4519,8 +4631,8 @@
       </dsp:nvSpPr>
       <dsp:spPr>
         <a:xfrm>
-          <a:off x="1956067" y="919503"/>
-          <a:ext cx="445228" cy="282720"/>
+          <a:off x="1947528" y="1132413"/>
+          <a:ext cx="443449" cy="364786"/>
         </a:xfrm>
         <a:prstGeom prst="roundRect">
           <a:avLst>
@@ -4584,11 +4696,18 @@
             <a:rPr lang="pt-PT" sz="500" kern="1200"/>
             <a:t>3.2. Escolhe Objetivo pretendido</a:t>
           </a:r>
+          <a:br>
+            <a:rPr lang="pt-PT" sz="500" kern="1200"/>
+          </a:br>
+          <a:r>
+            <a:rPr lang="pt-PT" sz="500" kern="1200"/>
+            <a:t>___________</a:t>
+          </a:r>
         </a:p>
       </dsp:txBody>
       <dsp:txXfrm>
-        <a:off x="1964348" y="927784"/>
-        <a:ext cx="428666" cy="266158"/>
+        <a:off x="1958212" y="1143097"/>
+        <a:ext cx="422081" cy="343418"/>
       </dsp:txXfrm>
     </dsp:sp>
     <dsp:sp modelId="{46C6D147-DD63-8B47-8267-0E53F09B92C3}">
@@ -4598,8 +4717,8 @@
       </dsp:nvSpPr>
       <dsp:spPr>
         <a:xfrm>
-          <a:off x="2722849" y="460299"/>
-          <a:ext cx="445228" cy="282720"/>
+          <a:off x="2711248" y="600321"/>
+          <a:ext cx="443449" cy="356313"/>
         </a:xfrm>
         <a:prstGeom prst="roundRect">
           <a:avLst>
@@ -4650,8 +4769,8 @@
       </dsp:nvSpPr>
       <dsp:spPr>
         <a:xfrm>
-          <a:off x="2772319" y="507295"/>
-          <a:ext cx="445228" cy="282720"/>
+          <a:off x="2760520" y="647130"/>
+          <a:ext cx="443449" cy="356313"/>
         </a:xfrm>
         <a:prstGeom prst="roundRect">
           <a:avLst>
@@ -4718,8 +4837,8 @@
         </a:p>
       </dsp:txBody>
       <dsp:txXfrm>
-        <a:off x="2780600" y="515576"/>
-        <a:ext cx="428666" cy="266158"/>
+        <a:off x="2770956" y="657566"/>
+        <a:ext cx="422577" cy="335441"/>
       </dsp:txXfrm>
     </dsp:sp>
     <dsp:sp modelId="{4CCD2644-3835-7E4F-ABE7-628CC7D068AE}">
@@ -4729,8 +4848,8 @@
       </dsp:nvSpPr>
       <dsp:spPr>
         <a:xfrm>
-          <a:off x="2450765" y="872506"/>
-          <a:ext cx="445228" cy="282720"/>
+          <a:off x="2440250" y="1085605"/>
+          <a:ext cx="443449" cy="364786"/>
         </a:xfrm>
         <a:prstGeom prst="roundRect">
           <a:avLst>
@@ -4781,8 +4900,8 @@
       </dsp:nvSpPr>
       <dsp:spPr>
         <a:xfrm>
-          <a:off x="2500235" y="919503"/>
-          <a:ext cx="445228" cy="282720"/>
+          <a:off x="2489523" y="1132413"/>
+          <a:ext cx="443449" cy="364786"/>
         </a:xfrm>
         <a:prstGeom prst="roundRect">
           <a:avLst>
@@ -4846,11 +4965,18 @@
             <a:rPr lang="pt-PT" sz="500" kern="1200"/>
             <a:t>4.1. Selecionar Dropdown</a:t>
           </a:r>
+          <a:br>
+            <a:rPr lang="pt-PT" sz="500" kern="1200"/>
+          </a:br>
+          <a:r>
+            <a:rPr lang="pt-PT" sz="500" kern="1200"/>
+            <a:t>___________</a:t>
+          </a:r>
         </a:p>
       </dsp:txBody>
       <dsp:txXfrm>
-        <a:off x="2508516" y="927784"/>
-        <a:ext cx="428666" cy="266158"/>
+        <a:off x="2500207" y="1143097"/>
+        <a:ext cx="422081" cy="343418"/>
       </dsp:txXfrm>
     </dsp:sp>
     <dsp:sp modelId="{35E9F796-E05B-424B-8E37-7423E3D65F1F}">
@@ -4860,8 +4986,8 @@
       </dsp:nvSpPr>
       <dsp:spPr>
         <a:xfrm>
-          <a:off x="2994933" y="872506"/>
-          <a:ext cx="445228" cy="282720"/>
+          <a:off x="2982245" y="1085605"/>
+          <a:ext cx="443449" cy="364786"/>
         </a:xfrm>
         <a:prstGeom prst="roundRect">
           <a:avLst>
@@ -4912,8 +5038,8 @@
       </dsp:nvSpPr>
       <dsp:spPr>
         <a:xfrm>
-          <a:off x="3044403" y="919503"/>
-          <a:ext cx="445228" cy="282720"/>
+          <a:off x="3031517" y="1132413"/>
+          <a:ext cx="443449" cy="364786"/>
         </a:xfrm>
         <a:prstGeom prst="roundRect">
           <a:avLst>
@@ -4977,11 +5103,18 @@
             <a:rPr lang="pt-PT" sz="500" kern="1200"/>
             <a:t>4.2. Escolhe Nº de Treinos Semanais</a:t>
           </a:r>
+          <a:br>
+            <a:rPr lang="pt-PT" sz="500" kern="1200"/>
+          </a:br>
+          <a:r>
+            <a:rPr lang="pt-PT" sz="500" kern="1200"/>
+            <a:t>___________</a:t>
+          </a:r>
         </a:p>
       </dsp:txBody>
       <dsp:txXfrm>
-        <a:off x="3052684" y="927784"/>
-        <a:ext cx="428666" cy="266158"/>
+        <a:off x="3042201" y="1143097"/>
+        <a:ext cx="422081" cy="343418"/>
       </dsp:txXfrm>
     </dsp:sp>
     <dsp:sp modelId="{2477CF5E-C44D-C343-8AD6-A878DB056EE3}">
@@ -4991,8 +5124,8 @@
       </dsp:nvSpPr>
       <dsp:spPr>
         <a:xfrm>
-          <a:off x="3267018" y="460299"/>
-          <a:ext cx="445228" cy="282720"/>
+          <a:off x="3253242" y="600321"/>
+          <a:ext cx="443449" cy="356313"/>
         </a:xfrm>
         <a:prstGeom prst="roundRect">
           <a:avLst>
@@ -5043,8 +5176,8 @@
       </dsp:nvSpPr>
       <dsp:spPr>
         <a:xfrm>
-          <a:off x="3316487" y="507295"/>
-          <a:ext cx="445228" cy="282720"/>
+          <a:off x="3302514" y="647130"/>
+          <a:ext cx="443449" cy="356313"/>
         </a:xfrm>
         <a:prstGeom prst="roundRect">
           <a:avLst>
@@ -5106,13 +5239,20 @@
           </a:pPr>
           <a:r>
             <a:rPr lang="pt-PT" sz="500" kern="1200"/>
-            <a:t>5. Selecionar os Dias da Semana disponíveis</a:t>
+            <a:t>5. Selecionar dias semana disponíveis</a:t>
+          </a:r>
+          <a:br>
+            <a:rPr lang="pt-PT" sz="500" kern="1200"/>
+          </a:br>
+          <a:r>
+            <a:rPr lang="pt-PT" sz="500" kern="1200"/>
+            <a:t>__________</a:t>
           </a:r>
         </a:p>
       </dsp:txBody>
       <dsp:txXfrm>
-        <a:off x="3324768" y="515576"/>
-        <a:ext cx="428666" cy="266158"/>
+        <a:off x="3312950" y="657566"/>
+        <a:ext cx="422577" cy="335441"/>
       </dsp:txXfrm>
     </dsp:sp>
     <dsp:sp modelId="{4BD49E75-0D9A-9949-B3F4-008D2BC51AAE}">
@@ -5122,8 +5262,8 @@
       </dsp:nvSpPr>
       <dsp:spPr>
         <a:xfrm>
-          <a:off x="3811186" y="460299"/>
-          <a:ext cx="445228" cy="282720"/>
+          <a:off x="3795236" y="600321"/>
+          <a:ext cx="443449" cy="364671"/>
         </a:xfrm>
         <a:prstGeom prst="roundRect">
           <a:avLst>
@@ -5174,8 +5314,8 @@
       </dsp:nvSpPr>
       <dsp:spPr>
         <a:xfrm>
-          <a:off x="3860656" y="507295"/>
-          <a:ext cx="445228" cy="282720"/>
+          <a:off x="3844509" y="647130"/>
+          <a:ext cx="443449" cy="364671"/>
         </a:xfrm>
         <a:prstGeom prst="roundRect">
           <a:avLst>
@@ -5242,8 +5382,8 @@
         </a:p>
       </dsp:txBody>
       <dsp:txXfrm>
-        <a:off x="3868937" y="515576"/>
-        <a:ext cx="428666" cy="266158"/>
+        <a:off x="3855190" y="657811"/>
+        <a:ext cx="422087" cy="343309"/>
       </dsp:txXfrm>
     </dsp:sp>
     <dsp:sp modelId="{0F213F57-626D-374B-A35C-25AD61CFECCA}">
@@ -5253,8 +5393,8 @@
       </dsp:nvSpPr>
       <dsp:spPr>
         <a:xfrm>
-          <a:off x="3539102" y="872506"/>
-          <a:ext cx="445228" cy="282720"/>
+          <a:off x="3524239" y="1093962"/>
+          <a:ext cx="443449" cy="361472"/>
         </a:xfrm>
         <a:prstGeom prst="roundRect">
           <a:avLst>
@@ -5305,8 +5445,8 @@
       </dsp:nvSpPr>
       <dsp:spPr>
         <a:xfrm>
-          <a:off x="3588571" y="919503"/>
-          <a:ext cx="445228" cy="282720"/>
+          <a:off x="3573511" y="1140771"/>
+          <a:ext cx="443449" cy="361472"/>
         </a:xfrm>
         <a:prstGeom prst="roundRect">
           <a:avLst>
@@ -5370,11 +5510,18 @@
             <a:rPr lang="pt-PT" sz="500" kern="1200"/>
             <a:t>6.1. Seleciona Dropdown</a:t>
           </a:r>
+          <a:br>
+            <a:rPr lang="pt-PT" sz="500" kern="1200"/>
+          </a:br>
+          <a:r>
+            <a:rPr lang="pt-PT" sz="500" kern="1200"/>
+            <a:t>___________</a:t>
+          </a:r>
         </a:p>
       </dsp:txBody>
       <dsp:txXfrm>
-        <a:off x="3596852" y="927784"/>
-        <a:ext cx="428666" cy="266158"/>
+        <a:off x="3584098" y="1151358"/>
+        <a:ext cx="422275" cy="340298"/>
       </dsp:txXfrm>
     </dsp:sp>
     <dsp:sp modelId="{B0833B25-3E5C-C54A-ACCF-6A73DC0E2DBA}">
@@ -5384,8 +5531,8 @@
       </dsp:nvSpPr>
       <dsp:spPr>
         <a:xfrm>
-          <a:off x="4083270" y="872506"/>
-          <a:ext cx="445228" cy="282720"/>
+          <a:off x="4066233" y="1093962"/>
+          <a:ext cx="443449" cy="359630"/>
         </a:xfrm>
         <a:prstGeom prst="roundRect">
           <a:avLst>
@@ -5436,8 +5583,8 @@
       </dsp:nvSpPr>
       <dsp:spPr>
         <a:xfrm>
-          <a:off x="4132740" y="919503"/>
-          <a:ext cx="445228" cy="282720"/>
+          <a:off x="4115506" y="1140771"/>
+          <a:ext cx="443449" cy="359630"/>
         </a:xfrm>
         <a:prstGeom prst="roundRect">
           <a:avLst>
@@ -5499,24 +5646,31 @@
           </a:pPr>
           <a:r>
             <a:rPr lang="pt-PT" sz="500" kern="1200"/>
-            <a:t>6.2. Escolhe Dificuldade </a:t>
+            <a:t>6.2. Escolhe Dificuldade</a:t>
+          </a:r>
+          <a:br>
+            <a:rPr lang="pt-PT" sz="500" kern="1200"/>
+          </a:br>
+          <a:r>
+            <a:rPr lang="pt-PT" sz="500" kern="1200"/>
+            <a:t>___________</a:t>
           </a:r>
         </a:p>
       </dsp:txBody>
       <dsp:txXfrm>
-        <a:off x="4141021" y="927784"/>
-        <a:ext cx="428666" cy="266158"/>
+        <a:off x="4126039" y="1151304"/>
+        <a:ext cx="422383" cy="338564"/>
       </dsp:txXfrm>
     </dsp:sp>
-    <dsp:sp modelId="{B6D791AA-5A49-DA4C-AFA0-5258742C7C43}">
+    <dsp:sp modelId="{E250DFF1-67FC-0B4F-807C-A1076F5DFAC5}">
       <dsp:nvSpPr>
         <dsp:cNvPr id="0" name=""/>
         <dsp:cNvSpPr/>
       </dsp:nvSpPr>
       <dsp:spPr>
         <a:xfrm>
-          <a:off x="4355354" y="460299"/>
-          <a:ext cx="445228" cy="282720"/>
+          <a:off x="4337231" y="600321"/>
+          <a:ext cx="466456" cy="360382"/>
         </a:xfrm>
         <a:prstGeom prst="roundRect">
           <a:avLst>
@@ -5560,15 +5714,15 @@
         </a:fontRef>
       </dsp:style>
     </dsp:sp>
-    <dsp:sp modelId="{B315AFEE-A27D-894C-91FB-F281DBBB37A0}">
+    <dsp:sp modelId="{80CAE643-EF4F-004F-9580-07C1ECF963D6}">
       <dsp:nvSpPr>
         <dsp:cNvPr id="0" name=""/>
         <dsp:cNvSpPr/>
       </dsp:nvSpPr>
       <dsp:spPr>
         <a:xfrm>
-          <a:off x="4404824" y="507295"/>
-          <a:ext cx="445228" cy="282720"/>
+          <a:off x="4386503" y="647130"/>
+          <a:ext cx="466456" cy="360382"/>
         </a:xfrm>
         <a:prstGeom prst="roundRect">
           <a:avLst>
@@ -5632,22 +5786,29 @@
             <a:rPr lang="pt-PT" sz="500" kern="1200"/>
             <a:t>7. Selecionar Enviar Dados Biométricos Opcionais</a:t>
           </a:r>
+          <a:br>
+            <a:rPr lang="pt-PT" sz="500" kern="1200"/>
+          </a:br>
+          <a:r>
+            <a:rPr lang="pt-PT" sz="500" kern="1200"/>
+            <a:t>___________</a:t>
+          </a:r>
         </a:p>
       </dsp:txBody>
       <dsp:txXfrm>
-        <a:off x="4413105" y="515576"/>
-        <a:ext cx="428666" cy="266158"/>
+        <a:off x="4397058" y="657685"/>
+        <a:ext cx="445346" cy="339272"/>
       </dsp:txXfrm>
     </dsp:sp>
-    <dsp:sp modelId="{D7530647-336C-304E-8A66-656A50CAD45B}">
+    <dsp:sp modelId="{34B252A4-107E-1D49-A9C0-E5C253FA0ADB}">
       <dsp:nvSpPr>
         <dsp:cNvPr id="0" name=""/>
         <dsp:cNvSpPr/>
       </dsp:nvSpPr>
       <dsp:spPr>
         <a:xfrm>
-          <a:off x="4899522" y="460299"/>
-          <a:ext cx="445228" cy="282720"/>
+          <a:off x="4902231" y="600321"/>
+          <a:ext cx="443449" cy="356313"/>
         </a:xfrm>
         <a:prstGeom prst="roundRect">
           <a:avLst>
@@ -5691,15 +5852,15 @@
         </a:fontRef>
       </dsp:style>
     </dsp:sp>
-    <dsp:sp modelId="{95D13640-EA3A-1245-85B1-3C9070EDEEB1}">
+    <dsp:sp modelId="{5B6B71A2-0562-B941-ABF5-A240861F0460}">
       <dsp:nvSpPr>
         <dsp:cNvPr id="0" name=""/>
         <dsp:cNvSpPr/>
       </dsp:nvSpPr>
       <dsp:spPr>
         <a:xfrm>
-          <a:off x="4948992" y="507295"/>
-          <a:ext cx="445228" cy="282720"/>
+          <a:off x="4951503" y="647130"/>
+          <a:ext cx="443449" cy="356313"/>
         </a:xfrm>
         <a:prstGeom prst="roundRect">
           <a:avLst>
@@ -5763,11 +5924,18 @@
             <a:rPr lang="pt-PT" sz="500" kern="1200"/>
             <a:t>8. Submeter Formulário</a:t>
           </a:r>
+          <a:br>
+            <a:rPr lang="pt-PT" sz="500" kern="1200"/>
+          </a:br>
+          <a:r>
+            <a:rPr lang="pt-PT" sz="500" kern="1200"/>
+            <a:t>___________</a:t>
+          </a:r>
         </a:p>
       </dsp:txBody>
       <dsp:txXfrm>
-        <a:off x="4957273" y="515576"/>
-        <a:ext cx="428666" cy="266158"/>
+        <a:off x="4961939" y="657566"/>
+        <a:ext cx="422577" cy="335441"/>
       </dsp:txXfrm>
     </dsp:sp>
   </dsp:spTree>

</xml_diff>